<commit_message>
Update game_agent constant for custom_score and update analysis of data
</commit_message>
<xml_diff>
--- a/heuristic_analysis.docx
+++ b/heuristic_analysis.docx
@@ -8,294 +8,1124 @@
         <w:rPr>
           <w:sz w:val="48"/>
           <w:u w:val="single"/>
-          <w:lang w:val="es-ES"/>
-        </w:rPr>
-      </w:pPr>
-      <w:proofErr w:type="spellStart"/>
+        </w:rPr>
+      </w:pPr>
       <w:r>
         <w:rPr>
           <w:sz w:val="48"/>
           <w:u w:val="single"/>
-          <w:lang w:val="es-ES"/>
-        </w:rPr>
-        <w:t>Heuristic</w:t>
-      </w:r>
-      <w:proofErr w:type="spellEnd"/>
-      <w:r>
+        </w:rPr>
+        <w:t>Heuristic Analysis</w:t>
+      </w:r>
+    </w:p>
+    <w:p>
+      <w:pPr>
+        <w:jc w:val="both"/>
         <w:rPr>
           <w:sz w:val="48"/>
           <w:u w:val="single"/>
-          <w:lang w:val="es-ES"/>
+        </w:rPr>
+      </w:pPr>
+    </w:p>
+    <w:p>
+      <w:pPr>
+        <w:jc w:val="both"/>
+        <w:rPr>
+          <w:sz w:val="22"/>
+        </w:rPr>
+      </w:pPr>
+      <w:r>
+        <w:rPr>
+          <w:sz w:val="22"/>
+        </w:rPr>
+        <w:t xml:space="preserve">The following, are the results obtained for the whole process including all the different cases being tested: </w:t>
+      </w:r>
+    </w:p>
+    <w:p>
+      <w:pPr>
+        <w:jc w:val="both"/>
+        <w:rPr>
+          <w:sz w:val="28"/>
+        </w:rPr>
+      </w:pPr>
+    </w:p>
+    <w:p>
+      <w:pPr>
+        <w:jc w:val="center"/>
+        <w:rPr>
+          <w:sz w:val="28"/>
+        </w:rPr>
+      </w:pPr>
+      <w:r>
+        <w:rPr>
+          <w:noProof/>
+          <w:sz w:val="28"/>
+        </w:rPr>
+        <w:drawing>
+          <wp:inline distT="0" distB="0" distL="0" distR="0" wp14:anchorId="28E7D898" wp14:editId="28BF265A">
+            <wp:extent cx="5727700" cy="2266950"/>
+            <wp:effectExtent l="0" t="0" r="12700" b="0"/>
+            <wp:docPr id="2" name="Picture 2"/>
+            <wp:cNvGraphicFramePr>
+              <a:graphicFrameLocks xmlns:a="http://schemas.openxmlformats.org/drawingml/2006/main" noChangeAspect="1"/>
+            </wp:cNvGraphicFramePr>
+            <a:graphic xmlns:a="http://schemas.openxmlformats.org/drawingml/2006/main">
+              <a:graphicData uri="http://schemas.openxmlformats.org/drawingml/2006/picture">
+                <pic:pic xmlns:pic="http://schemas.openxmlformats.org/drawingml/2006/picture">
+                  <pic:nvPicPr>
+                    <pic:cNvPr id="1" name=""/>
+                    <pic:cNvPicPr/>
+                  </pic:nvPicPr>
+                  <pic:blipFill>
+                    <a:blip r:embed="rId4"/>
+                    <a:stretch>
+                      <a:fillRect/>
+                    </a:stretch>
+                  </pic:blipFill>
+                  <pic:spPr>
+                    <a:xfrm>
+                      <a:off x="0" y="0"/>
+                      <a:ext cx="5727700" cy="2266950"/>
+                    </a:xfrm>
+                    <a:prstGeom prst="rect">
+                      <a:avLst/>
+                    </a:prstGeom>
+                  </pic:spPr>
+                </pic:pic>
+              </a:graphicData>
+            </a:graphic>
+          </wp:inline>
+        </w:drawing>
+      </w:r>
+    </w:p>
+    <w:p>
+      <w:pPr>
+        <w:jc w:val="both"/>
+        <w:rPr>
+          <w:sz w:val="22"/>
+        </w:rPr>
+      </w:pPr>
+    </w:p>
+    <w:p>
+      <w:pPr>
+        <w:jc w:val="both"/>
+        <w:rPr>
+          <w:sz w:val="22"/>
+        </w:rPr>
+      </w:pPr>
+      <w:r>
+        <w:rPr>
+          <w:sz w:val="22"/>
+        </w:rPr>
+        <w:t>Further detail regarding each case will be indicated below.</w:t>
+      </w:r>
+    </w:p>
+    <w:p>
+      <w:pPr>
+        <w:jc w:val="both"/>
+        <w:rPr>
+          <w:b/>
+          <w:sz w:val="28"/>
+        </w:rPr>
+      </w:pPr>
+    </w:p>
+    <w:p>
+      <w:pPr>
+        <w:jc w:val="both"/>
+        <w:rPr>
+          <w:b/>
+          <w:sz w:val="28"/>
+        </w:rPr>
+      </w:pPr>
+    </w:p>
+    <w:p>
+      <w:pPr>
+        <w:jc w:val="both"/>
+        <w:rPr>
+          <w:b/>
+          <w:sz w:val="28"/>
+        </w:rPr>
+      </w:pPr>
+    </w:p>
+    <w:p>
+      <w:pPr>
+        <w:jc w:val="both"/>
+        <w:rPr>
+          <w:b/>
+          <w:sz w:val="28"/>
+        </w:rPr>
+      </w:pPr>
+      <w:r>
+        <w:rPr>
+          <w:b/>
+          <w:sz w:val="28"/>
+        </w:rPr>
+        <w:t xml:space="preserve">Case 1: </w:t>
+      </w:r>
+      <w:r>
+        <w:rPr>
+          <w:i/>
+          <w:sz w:val="28"/>
+        </w:rPr>
+        <w:t>Custom score 1</w:t>
+      </w:r>
+    </w:p>
+    <w:p>
+      <w:pPr>
+        <w:jc w:val="both"/>
+        <w:rPr>
+          <w:b/>
+        </w:rPr>
+      </w:pPr>
+    </w:p>
+    <w:p>
+      <w:pPr>
+        <w:pStyle w:val="p2"/>
+        <w:rPr>
+          <w:rStyle w:val="apple-converted-space"/>
+          <w:sz w:val="22"/>
+        </w:rPr>
+      </w:pPr>
+      <w:r>
+        <w:rPr>
+          <w:sz w:val="22"/>
+        </w:rPr>
+        <w:t>What I intended with this</w:t>
+      </w:r>
+      <w:r>
+        <w:rPr>
+          <w:sz w:val="22"/>
+        </w:rPr>
+        <w:t xml:space="preserve"> heuristic was to </w:t>
+      </w:r>
+      <w:r>
+        <w:rPr>
+          <w:sz w:val="22"/>
+        </w:rPr>
+        <w:t xml:space="preserve">force </w:t>
+      </w:r>
+      <w:r>
+        <w:rPr>
+          <w:sz w:val="22"/>
+        </w:rPr>
+        <w:t xml:space="preserve">the opponent to the </w:t>
+      </w:r>
+      <w:r>
+        <w:rPr>
+          <w:sz w:val="22"/>
+        </w:rPr>
+        <w:t>limits</w:t>
+      </w:r>
+      <w:r>
+        <w:rPr>
+          <w:sz w:val="22"/>
+        </w:rPr>
+        <w:t xml:space="preserve">, since that's where most </w:t>
+      </w:r>
+      <w:r>
+        <w:rPr>
+          <w:sz w:val="22"/>
+        </w:rPr>
+        <w:t xml:space="preserve">of the </w:t>
+      </w:r>
+      <w:r>
+        <w:rPr>
+          <w:sz w:val="22"/>
+        </w:rPr>
+        <w:t xml:space="preserve">losses </w:t>
+      </w:r>
+      <w:r>
+        <w:rPr>
+          <w:sz w:val="22"/>
+        </w:rPr>
+        <w:t>take place</w:t>
+      </w:r>
+      <w:r>
+        <w:rPr>
+          <w:sz w:val="22"/>
+        </w:rPr>
+        <w:t xml:space="preserve">. </w:t>
+      </w:r>
+      <w:r>
+        <w:rPr>
+          <w:sz w:val="22"/>
+        </w:rPr>
+        <w:t xml:space="preserve">To do this, I built it over the </w:t>
+      </w:r>
+      <w:proofErr w:type="spellStart"/>
+      <w:r>
+        <w:rPr>
+          <w:sz w:val="22"/>
+        </w:rPr>
+        <w:t>AB_Improved</w:t>
+      </w:r>
+      <w:proofErr w:type="spellEnd"/>
+      <w:r>
+        <w:rPr>
+          <w:sz w:val="22"/>
+        </w:rPr>
+        <w:t xml:space="preserve"> heuristic. </w:t>
+      </w:r>
+      <w:r>
+        <w:rPr>
+          <w:sz w:val="22"/>
+        </w:rPr>
+        <w:t xml:space="preserve">This case </w:t>
+      </w:r>
+      <w:r>
+        <w:rPr>
+          <w:sz w:val="22"/>
+        </w:rPr>
+        <w:t xml:space="preserve">maximizes the distance from the center for the opponent and minimizes the distance from the center for </w:t>
+      </w:r>
+      <w:r>
+        <w:rPr>
+          <w:sz w:val="22"/>
+        </w:rPr>
+        <w:t>the</w:t>
+      </w:r>
+      <w:r>
+        <w:rPr>
+          <w:sz w:val="22"/>
+        </w:rPr>
+        <w:t xml:space="preserve"> player. However, </w:t>
+      </w:r>
+      <w:r>
+        <w:rPr>
+          <w:sz w:val="22"/>
+        </w:rPr>
+        <w:t xml:space="preserve">it is true that after a certain number of </w:t>
+      </w:r>
+      <w:r>
+        <w:rPr>
+          <w:sz w:val="22"/>
+        </w:rPr>
+        <w:t>moves</w:t>
+      </w:r>
+      <w:r>
+        <w:rPr>
+          <w:sz w:val="22"/>
+        </w:rPr>
+        <w:t>, it becomes rarer to carry out moves towards the center of the board and these moves may as well not be the optimum ones since they may limit more than at the beginning the movement of the player.</w:t>
+      </w:r>
+      <w:r>
+        <w:rPr>
+          <w:sz w:val="22"/>
         </w:rPr>
         <w:t xml:space="preserve"> </w:t>
       </w:r>
+      <w:r>
+        <w:rPr>
+          <w:sz w:val="22"/>
+        </w:rPr>
+        <w:t xml:space="preserve">For this reason, </w:t>
+      </w:r>
+      <w:r>
+        <w:rPr>
+          <w:sz w:val="22"/>
+        </w:rPr>
+        <w:t>Hence, I am reducing the weight of this distance parameter</w:t>
+      </w:r>
+      <w:r>
+        <w:rPr>
+          <w:sz w:val="22"/>
+        </w:rPr>
+        <w:t xml:space="preserve"> as more moves are played. 0.7, which </w:t>
+      </w:r>
+      <w:r>
+        <w:rPr>
+          <w:sz w:val="22"/>
+        </w:rPr>
+        <w:t xml:space="preserve">I found gave </w:t>
+      </w:r>
+      <w:r>
+        <w:rPr>
+          <w:sz w:val="22"/>
+        </w:rPr>
+        <w:t xml:space="preserve">better </w:t>
+      </w:r>
+      <w:r>
+        <w:rPr>
+          <w:sz w:val="22"/>
+        </w:rPr>
+        <w:t xml:space="preserve">results when </w:t>
+      </w:r>
+      <w:r>
+        <w:rPr>
+          <w:sz w:val="22"/>
+        </w:rPr>
+        <w:t xml:space="preserve">playing </w:t>
+      </w:r>
+      <w:r>
+        <w:rPr>
+          <w:sz w:val="22"/>
+        </w:rPr>
+        <w:t xml:space="preserve">against </w:t>
+      </w:r>
       <w:proofErr w:type="spellStart"/>
       <w:r>
         <w:rPr>
-          <w:sz w:val="48"/>
+          <w:sz w:val="22"/>
+        </w:rPr>
+        <w:t>AB_Improved</w:t>
+      </w:r>
+      <w:proofErr w:type="spellEnd"/>
+      <w:r>
+        <w:rPr>
+          <w:sz w:val="22"/>
+        </w:rPr>
+        <w:t>.</w:t>
+      </w:r>
+      <w:r>
+        <w:rPr>
+          <w:rStyle w:val="apple-converted-space"/>
+          <w:sz w:val="22"/>
+        </w:rPr>
+        <w:t> </w:t>
+      </w:r>
+    </w:p>
+    <w:p>
+      <w:pPr>
+        <w:jc w:val="both"/>
+        <w:rPr>
+          <w:rStyle w:val="apple-converted-space"/>
           <w:u w:val="single"/>
-          <w:lang w:val="es-ES"/>
-        </w:rPr>
-        <w:t>Analysis</w:t>
+        </w:rPr>
+      </w:pPr>
+    </w:p>
+    <w:p>
+      <w:pPr>
+        <w:jc w:val="both"/>
+        <w:rPr>
+          <w:b/>
+          <w:sz w:val="32"/>
+        </w:rPr>
+      </w:pPr>
+      <w:r>
+        <w:rPr>
+          <w:rStyle w:val="apple-converted-space"/>
+          <w:u w:val="single"/>
+        </w:rPr>
+        <w:t xml:space="preserve">Results </w:t>
+      </w:r>
+      <w:r>
+        <w:rPr>
+          <w:rStyle w:val="apple-converted-space"/>
+          <w:u w:val="single"/>
+        </w:rPr>
+        <w:t>analysis</w:t>
+      </w:r>
+      <w:r>
+        <w:rPr>
+          <w:rStyle w:val="apple-converted-space"/>
+          <w:u w:val="single"/>
+        </w:rPr>
+        <w:t>:</w:t>
+      </w:r>
+    </w:p>
+    <w:p>
+      <w:pPr>
+        <w:rPr>
+          <w:rFonts w:ascii="Calibri" w:hAnsi="Calibri" w:cs="Times New Roman"/>
+          <w:sz w:val="18"/>
+          <w:szCs w:val="18"/>
+        </w:rPr>
+      </w:pPr>
+    </w:p>
+    <w:p>
+      <w:pPr>
+        <w:rPr>
+          <w:rFonts w:ascii="Calibri" w:hAnsi="Calibri" w:cs="Times New Roman"/>
+          <w:sz w:val="22"/>
+          <w:szCs w:val="16"/>
+        </w:rPr>
+      </w:pPr>
+      <w:r>
+        <w:rPr>
+          <w:rFonts w:ascii="Calibri" w:hAnsi="Calibri" w:cs="Times New Roman"/>
+          <w:sz w:val="22"/>
+          <w:szCs w:val="16"/>
+        </w:rPr>
+        <w:t>This case</w:t>
+      </w:r>
+      <w:r>
+        <w:rPr>
+          <w:rFonts w:ascii="Calibri" w:hAnsi="Calibri" w:cs="Times New Roman"/>
+          <w:sz w:val="22"/>
+          <w:szCs w:val="16"/>
+        </w:rPr>
+        <w:t xml:space="preserve"> performs adequately. </w:t>
+      </w:r>
+      <w:r>
+        <w:rPr>
+          <w:rFonts w:ascii="Calibri" w:hAnsi="Calibri" w:cs="Times New Roman"/>
+          <w:sz w:val="22"/>
+          <w:szCs w:val="16"/>
+        </w:rPr>
+        <w:t xml:space="preserve">Although the winning rate isn’t as good as the winning rate for </w:t>
+      </w:r>
+      <w:proofErr w:type="spellStart"/>
+      <w:r>
+        <w:rPr>
+          <w:rFonts w:ascii="Calibri" w:hAnsi="Calibri" w:cs="Times New Roman"/>
+          <w:sz w:val="22"/>
+          <w:szCs w:val="16"/>
+        </w:rPr>
+        <w:t>AB_Improved</w:t>
       </w:r>
       <w:proofErr w:type="spellEnd"/>
-    </w:p>
-    <w:p>
-      <w:pPr>
-        <w:jc w:val="both"/>
-        <w:rPr>
-          <w:sz w:val="48"/>
-          <w:u w:val="single"/>
-          <w:lang w:val="es-ES"/>
-        </w:rPr>
-      </w:pPr>
-    </w:p>
-    <w:p>
-      <w:pPr>
-        <w:jc w:val="both"/>
-        <w:rPr>
-          <w:b/>
-        </w:rPr>
-      </w:pPr>
-      <w:r>
-        <w:t xml:space="preserve">Case 1: </w:t>
-      </w:r>
-      <w:r>
-        <w:rPr>
-          <w:b/>
-        </w:rPr>
-        <w:t>Custom score 1</w:t>
-      </w:r>
-    </w:p>
-    <w:p>
-      <w:pPr>
-        <w:jc w:val="both"/>
-        <w:rPr>
-          <w:b/>
+      <w:r>
+        <w:rPr>
+          <w:rFonts w:ascii="Calibri" w:hAnsi="Calibri" w:cs="Times New Roman"/>
+          <w:sz w:val="22"/>
+          <w:szCs w:val="16"/>
+        </w:rPr>
+        <w:t>, it gets quite close when playing 40 games</w:t>
+      </w:r>
+      <w:r>
+        <w:rPr>
+          <w:rFonts w:ascii="Calibri" w:hAnsi="Calibri" w:cs="Times New Roman"/>
+          <w:sz w:val="22"/>
+          <w:szCs w:val="16"/>
+        </w:rPr>
+        <w:t xml:space="preserve">. </w:t>
+      </w:r>
+      <w:r>
+        <w:rPr>
+          <w:rFonts w:ascii="Calibri" w:hAnsi="Calibri" w:cs="Times New Roman"/>
+          <w:sz w:val="22"/>
+          <w:szCs w:val="16"/>
+        </w:rPr>
+        <w:t>It</w:t>
+      </w:r>
+      <w:r>
+        <w:rPr>
+          <w:rFonts w:ascii="Calibri" w:hAnsi="Calibri" w:cs="Times New Roman"/>
+          <w:sz w:val="22"/>
+          <w:szCs w:val="16"/>
+        </w:rPr>
+        <w:t xml:space="preserve"> is quick to compute and involves additional information about the state of the board. </w:t>
+      </w:r>
+      <w:r>
+        <w:rPr>
+          <w:rFonts w:ascii="Calibri" w:hAnsi="Calibri" w:cs="Times New Roman"/>
+          <w:sz w:val="22"/>
+          <w:szCs w:val="16"/>
+        </w:rPr>
+        <w:t xml:space="preserve">The varying weight defines the importance given to the distance to the center during the game, being the constant used obtained after testing several cases iteratively against the </w:t>
+      </w:r>
+      <w:proofErr w:type="spellStart"/>
+      <w:r>
+        <w:rPr>
+          <w:rFonts w:ascii="Calibri" w:hAnsi="Calibri" w:cs="Times New Roman"/>
+          <w:sz w:val="22"/>
+          <w:szCs w:val="16"/>
+        </w:rPr>
+        <w:t>AB_improved</w:t>
+      </w:r>
+      <w:proofErr w:type="spellEnd"/>
+      <w:r>
+        <w:rPr>
+          <w:rFonts w:ascii="Calibri" w:hAnsi="Calibri" w:cs="Times New Roman"/>
+          <w:sz w:val="22"/>
+          <w:szCs w:val="16"/>
+        </w:rPr>
+        <w:t xml:space="preserve"> model. Given that the tested cases may not cover all combinations, this number could still be improved by further testing </w:t>
+      </w:r>
+      <w:proofErr w:type="gramStart"/>
+      <w:r>
+        <w:rPr>
+          <w:rFonts w:ascii="Calibri" w:hAnsi="Calibri" w:cs="Times New Roman"/>
+          <w:sz w:val="22"/>
+          <w:szCs w:val="16"/>
+        </w:rPr>
+        <w:t>in order to</w:t>
+      </w:r>
+      <w:proofErr w:type="gramEnd"/>
+      <w:r>
+        <w:rPr>
+          <w:rFonts w:ascii="Calibri" w:hAnsi="Calibri" w:cs="Times New Roman"/>
+          <w:sz w:val="22"/>
+          <w:szCs w:val="16"/>
+        </w:rPr>
+        <w:t xml:space="preserve"> obtain a higher accuracy.</w:t>
+      </w:r>
+    </w:p>
+    <w:p>
+      <w:pPr>
+        <w:jc w:val="both"/>
+        <w:rPr>
           <w:sz w:val="32"/>
+        </w:rPr>
+      </w:pPr>
+    </w:p>
+    <w:p>
+      <w:pPr>
+        <w:jc w:val="both"/>
+        <w:rPr>
+          <w:sz w:val="32"/>
+        </w:rPr>
+      </w:pPr>
+    </w:p>
+    <w:p>
+      <w:pPr>
+        <w:jc w:val="both"/>
+        <w:rPr>
+          <w:sz w:val="32"/>
+        </w:rPr>
+      </w:pPr>
+    </w:p>
+    <w:p>
+      <w:pPr>
+        <w:jc w:val="both"/>
+        <w:rPr>
+          <w:i/>
+          <w:sz w:val="28"/>
         </w:rPr>
       </w:pPr>
       <w:bookmarkStart w:id="0" w:name="_GoBack"/>
       <w:bookmarkEnd w:id="0"/>
-    </w:p>
-    <w:p>
-      <w:pPr>
-        <w:pStyle w:val="p2"/>
+      <w:r>
+        <w:rPr>
+          <w:b/>
+          <w:sz w:val="28"/>
+        </w:rPr>
+        <w:lastRenderedPageBreak/>
+        <w:t>Case 2</w:t>
+      </w:r>
+      <w:r>
+        <w:rPr>
+          <w:b/>
+          <w:sz w:val="28"/>
+        </w:rPr>
+        <w:t xml:space="preserve">: </w:t>
+      </w:r>
+      <w:r>
+        <w:rPr>
+          <w:i/>
+          <w:sz w:val="28"/>
+        </w:rPr>
+        <w:t xml:space="preserve">Custom score </w:t>
+      </w:r>
+      <w:r>
+        <w:rPr>
+          <w:i/>
+          <w:sz w:val="28"/>
+        </w:rPr>
+        <w:t>2</w:t>
+      </w:r>
+    </w:p>
+    <w:p>
+      <w:pPr>
+        <w:jc w:val="both"/>
+        <w:rPr>
+          <w:i/>
+          <w:sz w:val="28"/>
+        </w:rPr>
+      </w:pPr>
+    </w:p>
+    <w:p>
+      <w:pPr>
         <w:rPr>
           <w:rStyle w:val="apple-converted-space"/>
-          <w:sz w:val="22"/>
-        </w:rPr>
-      </w:pPr>
-      <w:r>
-        <w:rPr>
-          <w:sz w:val="22"/>
-        </w:rPr>
-        <w:t xml:space="preserve">My intuition behind developing this heuristic was to push the opponent to the walls, since that's where I observed most losses occur. I did this by building on the </w:t>
+          <w:rFonts w:ascii="Calibri" w:hAnsi="Calibri" w:cs="Times New Roman"/>
+          <w:sz w:val="22"/>
+          <w:szCs w:val="17"/>
+        </w:rPr>
+      </w:pPr>
+      <w:r>
+        <w:rPr>
+          <w:rFonts w:ascii="Calibri" w:hAnsi="Calibri" w:cs="Times New Roman"/>
+          <w:sz w:val="22"/>
+          <w:szCs w:val="17"/>
+        </w:rPr>
+        <w:t>The intuition behind this heuristic was to stay in the center and use Manhattan distance to compute distance to the center instead of the Euclidean distance. During the initial 10% of the game, the agent tries to aggressively capture the center positions. For the rest of the game, the agent maximizes its own moves.</w:t>
+      </w:r>
+    </w:p>
+    <w:p>
+      <w:pPr>
+        <w:jc w:val="both"/>
+        <w:rPr>
+          <w:rStyle w:val="apple-converted-space"/>
+          <w:u w:val="single"/>
+        </w:rPr>
+      </w:pPr>
+      <w:r>
+        <w:rPr>
+          <w:rStyle w:val="apple-converted-space"/>
+          <w:u w:val="single"/>
+        </w:rPr>
+        <w:t xml:space="preserve">Results </w:t>
+      </w:r>
+      <w:r>
+        <w:rPr>
+          <w:rStyle w:val="apple-converted-space"/>
+          <w:u w:val="single"/>
+        </w:rPr>
+        <w:t>analysis</w:t>
+      </w:r>
+      <w:r>
+        <w:rPr>
+          <w:rStyle w:val="apple-converted-space"/>
+          <w:u w:val="single"/>
+        </w:rPr>
+        <w:t>:</w:t>
+      </w:r>
+    </w:p>
+    <w:p>
+      <w:pPr>
+        <w:jc w:val="both"/>
+        <w:rPr>
+          <w:rStyle w:val="apple-converted-space"/>
+          <w:u w:val="single"/>
+        </w:rPr>
+      </w:pPr>
+    </w:p>
+    <w:p>
+      <w:pPr>
+        <w:rPr>
+          <w:rFonts w:ascii="Calibri" w:hAnsi="Calibri" w:cs="Times New Roman"/>
+          <w:sz w:val="22"/>
+          <w:szCs w:val="17"/>
+        </w:rPr>
+      </w:pPr>
+      <w:r>
+        <w:rPr>
+          <w:rFonts w:ascii="Calibri" w:hAnsi="Calibri" w:cs="Times New Roman"/>
+          <w:sz w:val="22"/>
+          <w:szCs w:val="17"/>
+        </w:rPr>
+        <w:t xml:space="preserve">This heuristic performs adequately, but is clearly much worse than the simple </w:t>
       </w:r>
       <w:proofErr w:type="spellStart"/>
       <w:r>
         <w:rPr>
-          <w:sz w:val="22"/>
+          <w:rFonts w:ascii="Calibri" w:hAnsi="Calibri" w:cs="Times New Roman"/>
+          <w:sz w:val="22"/>
+          <w:szCs w:val="17"/>
         </w:rPr>
         <w:t>AB_Improved</w:t>
       </w:r>
       <w:proofErr w:type="spellEnd"/>
       <w:r>
         <w:rPr>
-          <w:sz w:val="22"/>
-        </w:rPr>
-        <w:t xml:space="preserve"> heuristic. The heuristic maximizes the distance from the center for the opponent and minimizes the distance from the center for my player. However, moves close to the center are rare towards the end of the game and center moves might not always be the right move towards the end of the game. Hence, I am reducing the weight of this distance parameter as more moves are played. 0.634 is a constant that I found gave best results when I played this heuristic iteratively against </w:t>
+          <w:rFonts w:ascii="Calibri" w:hAnsi="Calibri" w:cs="Times New Roman"/>
+          <w:sz w:val="22"/>
+          <w:szCs w:val="17"/>
+        </w:rPr>
+        <w:t>. I think the Manhattan distance formula to compute the distance to the center might be performing better than the Euclidean distance formula since it is more relevant to the game player and is also faster to compute. The idea of switching strategies based on a stage in the game is also a good one, but the time to switch the strategy and the optimal strategy to use during a game stage is difficult to find. Towards the end of the game, we’re not looking at the distance to the center because most moves will be away from the center and towards the walls anyway.</w:t>
+      </w:r>
+      <w:r>
+        <w:rPr>
+          <w:rFonts w:ascii="Calibri" w:hAnsi="Calibri" w:cs="Times New Roman"/>
+          <w:sz w:val="22"/>
+          <w:szCs w:val="17"/>
+        </w:rPr>
+        <w:t> </w:t>
+      </w:r>
+    </w:p>
+    <w:p>
+      <w:pPr>
+        <w:rPr>
+          <w:rFonts w:ascii="Calibri" w:hAnsi="Calibri" w:cs="Times New Roman"/>
+          <w:sz w:val="22"/>
+          <w:szCs w:val="17"/>
+        </w:rPr>
+      </w:pPr>
+    </w:p>
+    <w:p>
+      <w:pPr>
+        <w:jc w:val="both"/>
+        <w:rPr>
+          <w:i/>
+          <w:sz w:val="28"/>
+        </w:rPr>
+      </w:pPr>
+    </w:p>
+    <w:p>
+      <w:pPr>
+        <w:jc w:val="both"/>
+        <w:rPr>
+          <w:b/>
+          <w:sz w:val="28"/>
+        </w:rPr>
+      </w:pPr>
+      <w:r>
+        <w:rPr>
+          <w:b/>
+          <w:sz w:val="28"/>
+        </w:rPr>
+        <w:t>Case 3:</w:t>
+      </w:r>
+      <w:r>
+        <w:rPr>
+          <w:b/>
+          <w:sz w:val="28"/>
+        </w:rPr>
+        <w:t xml:space="preserve"> </w:t>
+      </w:r>
+      <w:r>
+        <w:rPr>
+          <w:i/>
+          <w:sz w:val="28"/>
+        </w:rPr>
+        <w:t xml:space="preserve">Custom score </w:t>
+      </w:r>
+      <w:r>
+        <w:rPr>
+          <w:i/>
+          <w:sz w:val="28"/>
+        </w:rPr>
+        <w:t>3</w:t>
+      </w:r>
+    </w:p>
+    <w:p>
+      <w:pPr>
+        <w:jc w:val="both"/>
+        <w:rPr>
+          <w:b/>
+          <w:sz w:val="32"/>
+        </w:rPr>
+      </w:pPr>
+    </w:p>
+    <w:p>
+      <w:pPr>
+        <w:rPr>
+          <w:rStyle w:val="apple-converted-space"/>
+          <w:rFonts w:ascii="Calibri" w:hAnsi="Calibri" w:cs="Times New Roman"/>
+          <w:sz w:val="22"/>
+          <w:szCs w:val="17"/>
+        </w:rPr>
+      </w:pPr>
+      <w:r>
+        <w:rPr>
+          <w:rFonts w:ascii="Calibri" w:hAnsi="Calibri" w:cs="Times New Roman"/>
+          <w:sz w:val="22"/>
+          <w:szCs w:val="17"/>
+        </w:rPr>
+        <w:t xml:space="preserve">The intuition behind this heuristic was to penalize moves that are on the walls of the board and assess the quality of a move by the distance to the center for each of the future moves. Lesser the distance, better the quality of the move. Towards, the </w:t>
+      </w:r>
+      <w:r>
+        <w:rPr>
+          <w:rFonts w:ascii="Calibri" w:hAnsi="Calibri" w:cs="Times New Roman"/>
+          <w:sz w:val="22"/>
+          <w:szCs w:val="17"/>
+        </w:rPr>
+        <w:t>end</w:t>
+      </w:r>
+      <w:r>
+        <w:rPr>
+          <w:rFonts w:ascii="Calibri" w:hAnsi="Calibri" w:cs="Times New Roman"/>
+          <w:sz w:val="22"/>
+          <w:szCs w:val="17"/>
+        </w:rPr>
+        <w:t>, the agent aggressively tries to minimize the moves of the opponent.</w:t>
+      </w:r>
+      <w:r>
+        <w:rPr>
+          <w:rFonts w:ascii="Calibri" w:hAnsi="Calibri" w:cs="Times New Roman"/>
+          <w:sz w:val="22"/>
+          <w:szCs w:val="17"/>
+        </w:rPr>
+        <w:t> </w:t>
+      </w:r>
+    </w:p>
+    <w:p>
+      <w:pPr>
+        <w:jc w:val="both"/>
+        <w:rPr>
+          <w:rStyle w:val="apple-converted-space"/>
+          <w:sz w:val="22"/>
+          <w:u w:val="single"/>
+        </w:rPr>
+      </w:pPr>
+    </w:p>
+    <w:p>
+      <w:pPr>
+        <w:jc w:val="both"/>
+        <w:rPr>
+          <w:b/>
+          <w:sz w:val="32"/>
+        </w:rPr>
+      </w:pPr>
+      <w:r>
+        <w:rPr>
+          <w:rStyle w:val="apple-converted-space"/>
+          <w:u w:val="single"/>
+        </w:rPr>
+        <w:t xml:space="preserve">Results </w:t>
+      </w:r>
+      <w:r>
+        <w:rPr>
+          <w:rStyle w:val="apple-converted-space"/>
+          <w:u w:val="single"/>
+        </w:rPr>
+        <w:t>analysis</w:t>
+      </w:r>
+      <w:r>
+        <w:rPr>
+          <w:rStyle w:val="apple-converted-space"/>
+          <w:u w:val="single"/>
+        </w:rPr>
+        <w:t>:</w:t>
+      </w:r>
+    </w:p>
+    <w:p>
+      <w:pPr>
+        <w:jc w:val="both"/>
+        <w:rPr>
+          <w:b/>
+          <w:sz w:val="22"/>
+        </w:rPr>
+      </w:pPr>
+    </w:p>
+    <w:p>
+      <w:pPr>
+        <w:rPr>
+          <w:rFonts w:ascii="Calibri" w:hAnsi="Calibri" w:cs="Times New Roman"/>
+          <w:sz w:val="22"/>
+          <w:szCs w:val="17"/>
+        </w:rPr>
+      </w:pPr>
+      <w:r>
+        <w:rPr>
+          <w:rFonts w:ascii="Calibri" w:hAnsi="Calibri" w:cs="Times New Roman"/>
+          <w:sz w:val="22"/>
+          <w:szCs w:val="17"/>
+        </w:rPr>
+        <w:t xml:space="preserve">Clearly this heuristic performs significantly worse than </w:t>
       </w:r>
       <w:proofErr w:type="spellStart"/>
       <w:r>
         <w:rPr>
-          <w:sz w:val="22"/>
+          <w:rFonts w:ascii="Calibri" w:hAnsi="Calibri" w:cs="Times New Roman"/>
+          <w:sz w:val="22"/>
+          <w:szCs w:val="17"/>
         </w:rPr>
         <w:t>AB_Improved</w:t>
       </w:r>
       <w:proofErr w:type="spellEnd"/>
       <w:r>
         <w:rPr>
-          <w:sz w:val="22"/>
+          <w:rFonts w:ascii="Calibri" w:hAnsi="Calibri" w:cs="Times New Roman"/>
+          <w:sz w:val="22"/>
+          <w:szCs w:val="17"/>
+        </w:rPr>
+        <w:t>. Even though this heuristic takes multiple inputs to assess the quality of the board state, just a summation is clearly not enough. Adding weights to the inputs might help in improving the win rate. This heuristic is also more expensive to compute since we must go through future moves and compute the distance to the center for each. Again, switching strategies based on the stage in the game might be a good idea, but it is difficult to predict when the switch strategies.</w:t>
+      </w:r>
+      <w:r>
+        <w:rPr>
+          <w:rFonts w:ascii="Calibri" w:hAnsi="Calibri" w:cs="Times New Roman"/>
+          <w:sz w:val="22"/>
+          <w:szCs w:val="17"/>
+        </w:rPr>
+        <w:t> </w:t>
+      </w:r>
+    </w:p>
+    <w:p>
+      <w:pPr>
+        <w:rPr>
+          <w:rFonts w:ascii="Calibri" w:hAnsi="Calibri" w:cs="Times New Roman"/>
+          <w:sz w:val="22"/>
+          <w:szCs w:val="17"/>
+        </w:rPr>
+      </w:pPr>
+    </w:p>
+    <w:p>
+      <w:pPr>
+        <w:jc w:val="both"/>
+        <w:rPr>
+          <w:b/>
+        </w:rPr>
+      </w:pPr>
+    </w:p>
+    <w:p>
+      <w:pPr>
+        <w:jc w:val="both"/>
+        <w:rPr>
+          <w:b/>
+          <w:sz w:val="28"/>
+        </w:rPr>
+      </w:pPr>
+      <w:r>
+        <w:rPr>
+          <w:b/>
+          <w:sz w:val="28"/>
+        </w:rPr>
+        <w:t>Overall comparison and results:</w:t>
+      </w:r>
+    </w:p>
+    <w:p>
+      <w:pPr>
+        <w:jc w:val="both"/>
+        <w:rPr>
+          <w:b/>
+        </w:rPr>
+      </w:pPr>
+    </w:p>
+    <w:p>
+      <w:pPr>
+        <w:jc w:val="both"/>
+        <w:rPr>
+          <w:b/>
+          <w:sz w:val="28"/>
+        </w:rPr>
+      </w:pPr>
+      <w:r>
+        <w:rPr>
+          <w:b/>
+          <w:noProof/>
+          <w:sz w:val="28"/>
+        </w:rPr>
+        <w:drawing>
+          <wp:inline distT="0" distB="0" distL="0" distR="0" wp14:anchorId="79D3A8EB" wp14:editId="4804463E">
+            <wp:extent cx="5207000" cy="3124200"/>
+            <wp:effectExtent l="0" t="0" r="0" b="0"/>
+            <wp:docPr id="1" name="Picture 1"/>
+            <wp:cNvGraphicFramePr>
+              <a:graphicFrameLocks xmlns:a="http://schemas.openxmlformats.org/drawingml/2006/main" noChangeAspect="1"/>
+            </wp:cNvGraphicFramePr>
+            <a:graphic xmlns:a="http://schemas.openxmlformats.org/drawingml/2006/main">
+              <a:graphicData uri="http://schemas.openxmlformats.org/drawingml/2006/picture">
+                <pic:pic xmlns:pic="http://schemas.openxmlformats.org/drawingml/2006/picture">
+                  <pic:nvPicPr>
+                    <pic:cNvPr id="1" name=""/>
+                    <pic:cNvPicPr/>
+                  </pic:nvPicPr>
+                  <pic:blipFill>
+                    <a:blip r:embed="rId5"/>
+                    <a:stretch>
+                      <a:fillRect/>
+                    </a:stretch>
+                  </pic:blipFill>
+                  <pic:spPr>
+                    <a:xfrm>
+                      <a:off x="0" y="0"/>
+                      <a:ext cx="5207000" cy="3124200"/>
+                    </a:xfrm>
+                    <a:prstGeom prst="rect">
+                      <a:avLst/>
+                    </a:prstGeom>
+                  </pic:spPr>
+                </pic:pic>
+              </a:graphicData>
+            </a:graphic>
+          </wp:inline>
+        </w:drawing>
+      </w:r>
+    </w:p>
+    <w:p>
+      <w:pPr>
+        <w:jc w:val="both"/>
+        <w:rPr>
+          <w:b/>
+          <w:sz w:val="28"/>
+        </w:rPr>
+      </w:pPr>
+    </w:p>
+    <w:p>
+      <w:pPr>
+        <w:rPr>
+          <w:rFonts w:ascii="Calibri" w:hAnsi="Calibri" w:cs="Times New Roman"/>
+          <w:sz w:val="22"/>
+          <w:szCs w:val="17"/>
+        </w:rPr>
+      </w:pPr>
+      <w:r>
+        <w:rPr>
+          <w:rFonts w:ascii="Calibri" w:hAnsi="Calibri" w:cs="Times New Roman"/>
+          <w:sz w:val="22"/>
+          <w:szCs w:val="17"/>
+        </w:rPr>
+        <w:t xml:space="preserve">As you can see from the above visualization, the custom heuristic #1 and </w:t>
+      </w:r>
+      <w:proofErr w:type="spellStart"/>
+      <w:r>
+        <w:rPr>
+          <w:rFonts w:ascii="Calibri" w:hAnsi="Calibri" w:cs="Times New Roman"/>
+          <w:sz w:val="22"/>
+          <w:szCs w:val="17"/>
+        </w:rPr>
+        <w:t>AB_Improved</w:t>
+      </w:r>
+      <w:proofErr w:type="spellEnd"/>
+      <w:r>
+        <w:rPr>
+          <w:rFonts w:ascii="Calibri" w:hAnsi="Calibri" w:cs="Times New Roman"/>
+          <w:sz w:val="22"/>
+          <w:szCs w:val="17"/>
+        </w:rPr>
+        <w:t xml:space="preserve"> perform comparably. It is possible that after tuning the constant portion of the weight, custom heuristic #1 can achieve better results than </w:t>
+      </w:r>
+      <w:proofErr w:type="spellStart"/>
+      <w:r>
+        <w:rPr>
+          <w:rFonts w:ascii="Calibri" w:hAnsi="Calibri" w:cs="Times New Roman"/>
+          <w:sz w:val="22"/>
+          <w:szCs w:val="17"/>
+        </w:rPr>
+        <w:t>AB_Improved</w:t>
+      </w:r>
+      <w:proofErr w:type="spellEnd"/>
+      <w:r>
+        <w:rPr>
+          <w:rFonts w:ascii="Calibri" w:hAnsi="Calibri" w:cs="Times New Roman"/>
+          <w:sz w:val="22"/>
+          <w:szCs w:val="17"/>
+        </w:rPr>
+        <w:t xml:space="preserve">. Custom heuristic #1 is also computationally least expensive. By using the distance to the center for the opponent and the player, it captures more information about the board state when compared to </w:t>
+      </w:r>
+      <w:proofErr w:type="spellStart"/>
+      <w:r>
+        <w:rPr>
+          <w:rFonts w:ascii="Calibri" w:hAnsi="Calibri" w:cs="Times New Roman"/>
+          <w:sz w:val="22"/>
+          <w:szCs w:val="17"/>
+        </w:rPr>
+        <w:t>AB_Improved</w:t>
+      </w:r>
+      <w:proofErr w:type="spellEnd"/>
+      <w:r>
+        <w:rPr>
+          <w:rFonts w:ascii="Calibri" w:hAnsi="Calibri" w:cs="Times New Roman"/>
+          <w:sz w:val="22"/>
+          <w:szCs w:val="17"/>
+        </w:rPr>
+        <w:t xml:space="preserve">. Hence, I recommend this heuristic over the others. The remaining two evaluation functions have good ideas like switching strategies and penalization. But these ideas require further research before they can achieve better results than </w:t>
+      </w:r>
+      <w:proofErr w:type="spellStart"/>
+      <w:r>
+        <w:rPr>
+          <w:rFonts w:ascii="Calibri" w:hAnsi="Calibri" w:cs="Times New Roman"/>
+          <w:sz w:val="22"/>
+          <w:szCs w:val="17"/>
+        </w:rPr>
+        <w:t>AB_Improved</w:t>
+      </w:r>
+      <w:proofErr w:type="spellEnd"/>
+      <w:r>
+        <w:rPr>
+          <w:rFonts w:ascii="Calibri" w:hAnsi="Calibri" w:cs="Times New Roman"/>
+          <w:sz w:val="22"/>
+          <w:szCs w:val="17"/>
         </w:rPr>
         <w:t>.</w:t>
       </w:r>
       <w:r>
         <w:rPr>
-          <w:rStyle w:val="apple-converted-space"/>
-          <w:sz w:val="22"/>
+          <w:rFonts w:ascii="Calibri" w:hAnsi="Calibri" w:cs="Times New Roman"/>
+          <w:sz w:val="22"/>
+          <w:szCs w:val="17"/>
         </w:rPr>
         <w:t> </w:t>
       </w:r>
     </w:p>
     <w:p>
       <w:pPr>
-        <w:pStyle w:val="p2"/>
-        <w:rPr>
-          <w:rStyle w:val="apple-converted-space"/>
-          <w:sz w:val="22"/>
-        </w:rPr>
-      </w:pPr>
-    </w:p>
-    <w:p>
-      <w:pPr>
-        <w:pStyle w:val="p2"/>
-        <w:rPr>
-          <w:rStyle w:val="apple-converted-space"/>
-          <w:sz w:val="22"/>
-          <w:u w:val="single"/>
-        </w:rPr>
-      </w:pPr>
-      <w:r>
-        <w:rPr>
-          <w:rStyle w:val="apple-converted-space"/>
-          <w:sz w:val="22"/>
-          <w:u w:val="single"/>
-        </w:rPr>
-        <w:t>Results obtained:</w:t>
-      </w:r>
-    </w:p>
-    <w:p>
-      <w:pPr>
-        <w:pStyle w:val="p2"/>
-        <w:rPr>
-          <w:rStyle w:val="apple-converted-space"/>
-          <w:sz w:val="22"/>
-          <w:u w:val="single"/>
-        </w:rPr>
-      </w:pPr>
-    </w:p>
-    <w:p>
-      <w:pPr>
-        <w:pStyle w:val="p2"/>
-        <w:rPr>
-          <w:sz w:val="22"/>
-          <w:u w:val="single"/>
-        </w:rPr>
-      </w:pPr>
-    </w:p>
-    <w:p>
-      <w:pPr>
-        <w:jc w:val="both"/>
-        <w:rPr>
-          <w:b/>
-          <w:sz w:val="32"/>
-        </w:rPr>
-      </w:pPr>
-    </w:p>
-    <w:p>
-      <w:pPr>
-        <w:jc w:val="both"/>
-        <w:rPr>
-          <w:b/>
-          <w:sz w:val="32"/>
-        </w:rPr>
-      </w:pPr>
-    </w:p>
-    <w:p>
-      <w:pPr>
-        <w:jc w:val="both"/>
-        <w:rPr>
-          <w:b/>
-          <w:sz w:val="32"/>
-        </w:rPr>
-      </w:pPr>
-    </w:p>
-    <w:p>
-      <w:pPr>
-        <w:jc w:val="both"/>
-        <w:rPr>
-          <w:sz w:val="32"/>
-        </w:rPr>
-      </w:pPr>
-    </w:p>
-    <w:p>
-      <w:pPr>
-        <w:jc w:val="both"/>
-        <w:rPr>
-          <w:b/>
-        </w:rPr>
-      </w:pPr>
-      <w:r>
-        <w:t>Case 2</w:t>
-      </w:r>
-      <w:r>
-        <w:t xml:space="preserve">: </w:t>
-      </w:r>
-      <w:r>
-        <w:rPr>
-          <w:b/>
-        </w:rPr>
-        <w:t>Custom</w:t>
-      </w:r>
-      <w:r>
-        <w:rPr>
-          <w:b/>
-        </w:rPr>
-        <w:t xml:space="preserve"> </w:t>
-      </w:r>
-      <w:r>
-        <w:rPr>
-          <w:b/>
-        </w:rPr>
-        <w:t>score 2</w:t>
-      </w:r>
-    </w:p>
-    <w:p>
-      <w:pPr>
-        <w:jc w:val="both"/>
-        <w:rPr>
-          <w:b/>
-        </w:rPr>
-      </w:pPr>
-    </w:p>
-    <w:p>
-      <w:pPr>
-        <w:jc w:val="both"/>
-        <w:rPr>
-          <w:b/>
-        </w:rPr>
-      </w:pPr>
-      <w:r>
-        <w:t>Case 3</w:t>
-      </w:r>
-      <w:r>
-        <w:t xml:space="preserve">: </w:t>
-      </w:r>
-      <w:r>
-        <w:rPr>
-          <w:b/>
-        </w:rPr>
-        <w:t>Custom</w:t>
-      </w:r>
-      <w:r>
-        <w:rPr>
-          <w:b/>
-        </w:rPr>
-        <w:t xml:space="preserve"> </w:t>
-      </w:r>
-      <w:r>
-        <w:rPr>
-          <w:b/>
-        </w:rPr>
-        <w:t>score 3</w:t>
-      </w:r>
-    </w:p>
-    <w:p>
-      <w:pPr>
-        <w:jc w:val="both"/>
-        <w:rPr>
-          <w:b/>
-          <w:sz w:val="32"/>
-        </w:rPr>
-      </w:pPr>
-    </w:p>
-    <w:p>
-      <w:pPr>
-        <w:jc w:val="both"/>
-        <w:rPr>
-          <w:b/>
-          <w:sz w:val="32"/>
+        <w:rPr>
+          <w:rFonts w:ascii="Calibri" w:hAnsi="Calibri" w:cs="Times New Roman"/>
+          <w:sz w:val="22"/>
+          <w:szCs w:val="17"/>
         </w:rPr>
       </w:pPr>
     </w:p>
@@ -762,6 +1592,16 @@
     <w:basedOn w:val="DefaultParagraphFont"/>
     <w:rsid w:val="009368A3"/>
   </w:style>
+  <w:style w:type="character" w:customStyle="1" w:styleId="s1">
+    <w:name w:val="s1"/>
+    <w:basedOn w:val="DefaultParagraphFont"/>
+    <w:rsid w:val="006D2BFE"/>
+    <w:rPr>
+      <w:rFonts w:ascii="Consolas" w:hAnsi="Consolas" w:hint="default"/>
+      <w:sz w:val="14"/>
+      <w:szCs w:val="14"/>
+    </w:rPr>
+  </w:style>
 </w:styles>
 </file>
 

</xml_diff>

<commit_message>
Update Case 2 info in anlaysis
</commit_message>
<xml_diff>
--- a/heuristic_analysis.docx
+++ b/heuristic_analysis.docx
@@ -43,7 +43,6 @@
     </w:p>
     <w:p>
       <w:pPr>
-        <w:jc w:val="both"/>
         <w:rPr>
           <w:sz w:val="28"/>
         </w:rPr>
@@ -58,14 +57,13 @@
       </w:pPr>
       <w:r>
         <w:rPr>
-          <w:noProof/>
           <w:sz w:val="28"/>
         </w:rPr>
         <w:drawing>
-          <wp:inline distT="0" distB="0" distL="0" distR="0" wp14:anchorId="28E7D898" wp14:editId="28BF265A">
-            <wp:extent cx="5727700" cy="2266950"/>
+          <wp:inline distT="0" distB="0" distL="0" distR="0" wp14:anchorId="68C0EA6D" wp14:editId="6FE68996">
+            <wp:extent cx="5727700" cy="2265680"/>
             <wp:effectExtent l="0" t="0" r="12700" b="0"/>
-            <wp:docPr id="2" name="Picture 2"/>
+            <wp:docPr id="3" name="Picture 3"/>
             <wp:cNvGraphicFramePr>
               <a:graphicFrameLocks xmlns:a="http://schemas.openxmlformats.org/drawingml/2006/main" noChangeAspect="1"/>
             </wp:cNvGraphicFramePr>
@@ -85,7 +83,7 @@
                   <pic:spPr>
                     <a:xfrm>
                       <a:off x="0" y="0"/>
-                      <a:ext cx="5727700" cy="2266950"/>
+                      <a:ext cx="5727700" cy="2265680"/>
                     </a:xfrm>
                     <a:prstGeom prst="rect">
                       <a:avLst/>
@@ -583,137 +581,508 @@
           <w:sz w:val="28"/>
         </w:rPr>
       </w:pPr>
+      <w:r>
+        <w:rPr>
+          <w:b/>
+          <w:sz w:val="28"/>
+        </w:rPr>
+        <w:lastRenderedPageBreak/>
+        <w:t>Case 2</w:t>
+      </w:r>
+      <w:r>
+        <w:rPr>
+          <w:b/>
+          <w:sz w:val="28"/>
+        </w:rPr>
+        <w:t xml:space="preserve">: </w:t>
+      </w:r>
+      <w:r>
+        <w:rPr>
+          <w:i/>
+          <w:sz w:val="28"/>
+        </w:rPr>
+        <w:t xml:space="preserve">Custom score </w:t>
+      </w:r>
+      <w:r>
+        <w:rPr>
+          <w:i/>
+          <w:sz w:val="28"/>
+        </w:rPr>
+        <w:t>2</w:t>
+      </w:r>
+    </w:p>
+    <w:p>
+      <w:pPr>
+        <w:jc w:val="both"/>
+        <w:rPr>
+          <w:i/>
+          <w:sz w:val="28"/>
+        </w:rPr>
+      </w:pPr>
+    </w:p>
+    <w:p>
+      <w:pPr>
+        <w:rPr>
+          <w:rFonts w:ascii="Calibri" w:hAnsi="Calibri" w:cs="Times New Roman"/>
+          <w:sz w:val="22"/>
+          <w:szCs w:val="17"/>
+        </w:rPr>
+      </w:pPr>
+      <w:r>
+        <w:rPr>
+          <w:rFonts w:ascii="Calibri" w:hAnsi="Calibri" w:cs="Times New Roman"/>
+          <w:sz w:val="22"/>
+          <w:szCs w:val="17"/>
+        </w:rPr>
+        <w:t>What I intended with this case</w:t>
+      </w:r>
+      <w:r>
+        <w:rPr>
+          <w:rFonts w:ascii="Calibri" w:hAnsi="Calibri" w:cs="Times New Roman"/>
+          <w:sz w:val="22"/>
+          <w:szCs w:val="17"/>
+        </w:rPr>
+        <w:t xml:space="preserve"> was to stay in the center and use Manhattan distance to </w:t>
+      </w:r>
+      <w:r>
+        <w:rPr>
+          <w:rFonts w:ascii="Calibri" w:hAnsi="Calibri" w:cs="Times New Roman"/>
+          <w:sz w:val="22"/>
+          <w:szCs w:val="17"/>
+        </w:rPr>
+        <w:t xml:space="preserve">process the </w:t>
+      </w:r>
+      <w:r>
+        <w:rPr>
+          <w:rFonts w:ascii="Calibri" w:hAnsi="Calibri" w:cs="Times New Roman"/>
+          <w:sz w:val="22"/>
+          <w:szCs w:val="17"/>
+        </w:rPr>
+        <w:t xml:space="preserve">distance to the </w:t>
+      </w:r>
+      <w:r>
+        <w:rPr>
+          <w:rFonts w:ascii="Calibri" w:hAnsi="Calibri" w:cs="Times New Roman"/>
+          <w:sz w:val="22"/>
+          <w:szCs w:val="17"/>
+        </w:rPr>
+        <w:t xml:space="preserve">middle </w:t>
+      </w:r>
+      <w:r>
+        <w:rPr>
+          <w:rFonts w:ascii="Calibri" w:hAnsi="Calibri" w:cs="Times New Roman"/>
+          <w:sz w:val="22"/>
+          <w:szCs w:val="17"/>
+        </w:rPr>
+        <w:t xml:space="preserve">instead of the Euclidean </w:t>
+      </w:r>
+      <w:r>
+        <w:rPr>
+          <w:rFonts w:ascii="Calibri" w:hAnsi="Calibri" w:cs="Times New Roman"/>
+          <w:sz w:val="22"/>
+          <w:szCs w:val="17"/>
+        </w:rPr>
+        <w:t>one</w:t>
+      </w:r>
+      <w:r>
+        <w:rPr>
+          <w:rFonts w:ascii="Calibri" w:hAnsi="Calibri" w:cs="Times New Roman"/>
+          <w:sz w:val="22"/>
+          <w:szCs w:val="17"/>
+        </w:rPr>
+        <w:t>. During the initial 10</w:t>
+      </w:r>
+      <w:r>
+        <w:rPr>
+          <w:rFonts w:ascii="Calibri" w:hAnsi="Calibri" w:cs="Times New Roman"/>
+          <w:sz w:val="22"/>
+          <w:szCs w:val="17"/>
+        </w:rPr>
+        <w:t xml:space="preserve"> </w:t>
+      </w:r>
+      <w:r>
+        <w:rPr>
+          <w:rFonts w:ascii="Calibri" w:hAnsi="Calibri" w:cs="Times New Roman"/>
+          <w:sz w:val="22"/>
+          <w:szCs w:val="17"/>
+        </w:rPr>
+        <w:t xml:space="preserve">% of the game, </w:t>
+      </w:r>
+      <w:r>
+        <w:rPr>
+          <w:rFonts w:ascii="Calibri" w:hAnsi="Calibri" w:cs="Times New Roman"/>
+          <w:sz w:val="22"/>
+          <w:szCs w:val="17"/>
+        </w:rPr>
+        <w:t xml:space="preserve">the program tries to </w:t>
+      </w:r>
+      <w:r>
+        <w:rPr>
+          <w:rFonts w:ascii="Calibri" w:hAnsi="Calibri" w:cs="Times New Roman"/>
+          <w:sz w:val="22"/>
+          <w:szCs w:val="17"/>
+        </w:rPr>
+        <w:t>capture the center positions.</w:t>
+      </w:r>
+      <w:r>
+        <w:rPr>
+          <w:rFonts w:ascii="Calibri" w:hAnsi="Calibri" w:cs="Times New Roman"/>
+          <w:sz w:val="22"/>
+          <w:szCs w:val="17"/>
+        </w:rPr>
+        <w:t xml:space="preserve"> After this initial point, it tries to maximize the number of moves left.</w:t>
+      </w:r>
+    </w:p>
+    <w:p>
+      <w:pPr>
+        <w:rPr>
+          <w:rStyle w:val="apple-converted-space"/>
+          <w:rFonts w:ascii="Calibri" w:hAnsi="Calibri" w:cs="Times New Roman"/>
+          <w:sz w:val="22"/>
+          <w:szCs w:val="17"/>
+        </w:rPr>
+      </w:pPr>
+    </w:p>
+    <w:p>
+      <w:pPr>
+        <w:jc w:val="both"/>
+        <w:rPr>
+          <w:rStyle w:val="apple-converted-space"/>
+          <w:u w:val="single"/>
+        </w:rPr>
+      </w:pPr>
+      <w:r>
+        <w:rPr>
+          <w:rStyle w:val="apple-converted-space"/>
+          <w:u w:val="single"/>
+        </w:rPr>
+        <w:t xml:space="preserve">Results </w:t>
+      </w:r>
+      <w:r>
+        <w:rPr>
+          <w:rStyle w:val="apple-converted-space"/>
+          <w:u w:val="single"/>
+        </w:rPr>
+        <w:t>analysis</w:t>
+      </w:r>
+      <w:r>
+        <w:rPr>
+          <w:rStyle w:val="apple-converted-space"/>
+          <w:u w:val="single"/>
+        </w:rPr>
+        <w:t>:</w:t>
+      </w:r>
+    </w:p>
+    <w:p>
+      <w:pPr>
+        <w:jc w:val="both"/>
+        <w:rPr>
+          <w:rStyle w:val="apple-converted-space"/>
+          <w:u w:val="single"/>
+        </w:rPr>
+      </w:pPr>
+    </w:p>
+    <w:p>
+      <w:pPr>
+        <w:rPr>
+          <w:rFonts w:ascii="Calibri" w:hAnsi="Calibri" w:cs="Times New Roman"/>
+          <w:sz w:val="22"/>
+          <w:szCs w:val="17"/>
+        </w:rPr>
+      </w:pPr>
+      <w:r>
+        <w:rPr>
+          <w:rFonts w:ascii="Calibri" w:hAnsi="Calibri" w:cs="Times New Roman"/>
+          <w:sz w:val="22"/>
+          <w:szCs w:val="17"/>
+        </w:rPr>
+        <w:t>This case</w:t>
+      </w:r>
+      <w:r>
+        <w:rPr>
+          <w:rFonts w:ascii="Calibri" w:hAnsi="Calibri" w:cs="Times New Roman"/>
+          <w:sz w:val="22"/>
+          <w:szCs w:val="17"/>
+        </w:rPr>
+        <w:t xml:space="preserve"> performs adequately, </w:t>
+      </w:r>
+      <w:r>
+        <w:rPr>
+          <w:rFonts w:ascii="Calibri" w:hAnsi="Calibri" w:cs="Times New Roman"/>
+          <w:sz w:val="22"/>
+          <w:szCs w:val="17"/>
+        </w:rPr>
+        <w:t xml:space="preserve">although </w:t>
+      </w:r>
+      <w:proofErr w:type="gramStart"/>
+      <w:r>
+        <w:rPr>
+          <w:rFonts w:ascii="Calibri" w:hAnsi="Calibri" w:cs="Times New Roman"/>
+          <w:sz w:val="22"/>
+          <w:szCs w:val="17"/>
+        </w:rPr>
+        <w:t>it is clear that the</w:t>
+      </w:r>
+      <w:proofErr w:type="gramEnd"/>
+      <w:r>
+        <w:rPr>
+          <w:rFonts w:ascii="Calibri" w:hAnsi="Calibri" w:cs="Times New Roman"/>
+          <w:sz w:val="22"/>
+          <w:szCs w:val="17"/>
+        </w:rPr>
+        <w:t xml:space="preserve"> result is </w:t>
+      </w:r>
+      <w:r>
+        <w:rPr>
+          <w:rFonts w:ascii="Calibri" w:hAnsi="Calibri" w:cs="Times New Roman"/>
+          <w:sz w:val="22"/>
+          <w:szCs w:val="17"/>
+        </w:rPr>
+        <w:t xml:space="preserve">worse than the </w:t>
+      </w:r>
+      <w:proofErr w:type="spellStart"/>
+      <w:r>
+        <w:rPr>
+          <w:rFonts w:ascii="Calibri" w:hAnsi="Calibri" w:cs="Times New Roman"/>
+          <w:sz w:val="22"/>
+          <w:szCs w:val="17"/>
+        </w:rPr>
+        <w:t>AB_Improved</w:t>
+      </w:r>
+      <w:proofErr w:type="spellEnd"/>
+      <w:r>
+        <w:rPr>
+          <w:rFonts w:ascii="Calibri" w:hAnsi="Calibri" w:cs="Times New Roman"/>
+          <w:sz w:val="22"/>
+          <w:szCs w:val="17"/>
+        </w:rPr>
+        <w:t xml:space="preserve">. </w:t>
+      </w:r>
+      <w:r>
+        <w:rPr>
+          <w:rFonts w:ascii="Calibri" w:hAnsi="Calibri" w:cs="Times New Roman"/>
+          <w:sz w:val="22"/>
+          <w:szCs w:val="17"/>
+        </w:rPr>
+        <w:t>T</w:t>
+      </w:r>
+      <w:r>
+        <w:rPr>
+          <w:rFonts w:ascii="Calibri" w:hAnsi="Calibri" w:cs="Times New Roman"/>
+          <w:sz w:val="22"/>
+          <w:szCs w:val="17"/>
+        </w:rPr>
+        <w:t xml:space="preserve">he Manhattan distance formula to </w:t>
+      </w:r>
+      <w:r>
+        <w:rPr>
+          <w:rFonts w:ascii="Calibri" w:hAnsi="Calibri" w:cs="Times New Roman"/>
+          <w:sz w:val="22"/>
+          <w:szCs w:val="17"/>
+        </w:rPr>
+        <w:t xml:space="preserve">calculate </w:t>
+      </w:r>
+      <w:r>
+        <w:rPr>
+          <w:rFonts w:ascii="Calibri" w:hAnsi="Calibri" w:cs="Times New Roman"/>
+          <w:sz w:val="22"/>
+          <w:szCs w:val="17"/>
+        </w:rPr>
+        <w:t xml:space="preserve">distance to the </w:t>
+      </w:r>
+      <w:r>
+        <w:rPr>
+          <w:rFonts w:ascii="Calibri" w:hAnsi="Calibri" w:cs="Times New Roman"/>
+          <w:sz w:val="22"/>
+          <w:szCs w:val="17"/>
+        </w:rPr>
+        <w:t xml:space="preserve">middle </w:t>
+      </w:r>
+      <w:r>
+        <w:rPr>
+          <w:rFonts w:ascii="Calibri" w:hAnsi="Calibri" w:cs="Times New Roman"/>
+          <w:sz w:val="22"/>
+          <w:szCs w:val="17"/>
+        </w:rPr>
+        <w:t>might be performing better than the Euclidean formula</w:t>
+      </w:r>
+      <w:r>
+        <w:rPr>
+          <w:rFonts w:ascii="Calibri" w:hAnsi="Calibri" w:cs="Times New Roman"/>
+          <w:sz w:val="22"/>
+          <w:szCs w:val="17"/>
+        </w:rPr>
+        <w:t xml:space="preserve">, given </w:t>
+      </w:r>
+      <w:r>
+        <w:rPr>
+          <w:rFonts w:ascii="Calibri" w:hAnsi="Calibri" w:cs="Times New Roman"/>
+          <w:sz w:val="22"/>
+          <w:szCs w:val="17"/>
+        </w:rPr>
+        <w:t xml:space="preserve">it is </w:t>
+      </w:r>
+      <w:r>
+        <w:rPr>
+          <w:rFonts w:ascii="Calibri" w:hAnsi="Calibri" w:cs="Times New Roman"/>
+          <w:sz w:val="22"/>
+          <w:szCs w:val="17"/>
+        </w:rPr>
+        <w:t>faster to process and it is more related to the player</w:t>
+      </w:r>
+      <w:r>
+        <w:rPr>
+          <w:rFonts w:ascii="Calibri" w:hAnsi="Calibri" w:cs="Times New Roman"/>
+          <w:sz w:val="22"/>
+          <w:szCs w:val="17"/>
+        </w:rPr>
+        <w:t xml:space="preserve">. </w:t>
+      </w:r>
+      <w:r>
+        <w:rPr>
+          <w:rFonts w:ascii="Calibri" w:hAnsi="Calibri" w:cs="Times New Roman"/>
+          <w:sz w:val="22"/>
+          <w:szCs w:val="17"/>
+        </w:rPr>
+        <w:t xml:space="preserve">The part of </w:t>
+      </w:r>
+      <w:r>
+        <w:rPr>
+          <w:rFonts w:ascii="Calibri" w:hAnsi="Calibri" w:cs="Times New Roman"/>
+          <w:sz w:val="22"/>
+          <w:szCs w:val="17"/>
+        </w:rPr>
+        <w:t xml:space="preserve">switching strategies </w:t>
+      </w:r>
+      <w:r>
+        <w:rPr>
+          <w:rFonts w:ascii="Calibri" w:hAnsi="Calibri" w:cs="Times New Roman"/>
+          <w:sz w:val="22"/>
+          <w:szCs w:val="17"/>
+        </w:rPr>
+        <w:t>depending on the status of the game may</w:t>
+      </w:r>
+      <w:r>
+        <w:rPr>
+          <w:rFonts w:ascii="Calibri" w:hAnsi="Calibri" w:cs="Times New Roman"/>
+          <w:sz w:val="22"/>
+          <w:szCs w:val="17"/>
+        </w:rPr>
+        <w:t xml:space="preserve"> also </w:t>
+      </w:r>
+      <w:r>
+        <w:rPr>
+          <w:rFonts w:ascii="Calibri" w:hAnsi="Calibri" w:cs="Times New Roman"/>
+          <w:sz w:val="22"/>
+          <w:szCs w:val="17"/>
+        </w:rPr>
+        <w:t>be a good strategy</w:t>
+      </w:r>
+      <w:r>
+        <w:rPr>
+          <w:rFonts w:ascii="Calibri" w:hAnsi="Calibri" w:cs="Times New Roman"/>
+          <w:sz w:val="22"/>
+          <w:szCs w:val="17"/>
+        </w:rPr>
+        <w:t xml:space="preserve">, but the </w:t>
+      </w:r>
+      <w:r>
+        <w:rPr>
+          <w:rFonts w:ascii="Calibri" w:hAnsi="Calibri" w:cs="Times New Roman"/>
+          <w:sz w:val="22"/>
+          <w:szCs w:val="17"/>
+        </w:rPr>
+        <w:t>precise moment to</w:t>
+      </w:r>
+      <w:r>
+        <w:rPr>
+          <w:rFonts w:ascii="Calibri" w:hAnsi="Calibri" w:cs="Times New Roman"/>
+          <w:sz w:val="22"/>
+          <w:szCs w:val="17"/>
+        </w:rPr>
+        <w:t xml:space="preserve"> switch strategy and the optimal strategy </w:t>
+      </w:r>
+      <w:r>
+        <w:rPr>
+          <w:rFonts w:ascii="Calibri" w:hAnsi="Calibri" w:cs="Times New Roman"/>
+          <w:sz w:val="22"/>
+          <w:szCs w:val="17"/>
+        </w:rPr>
+        <w:t>for each case may be more complex to define</w:t>
+      </w:r>
+      <w:r>
+        <w:rPr>
+          <w:rFonts w:ascii="Calibri" w:hAnsi="Calibri" w:cs="Times New Roman"/>
+          <w:sz w:val="22"/>
+          <w:szCs w:val="17"/>
+        </w:rPr>
+        <w:t xml:space="preserve">. </w:t>
+      </w:r>
+      <w:r>
+        <w:rPr>
+          <w:rFonts w:ascii="Calibri" w:hAnsi="Calibri" w:cs="Times New Roman"/>
+          <w:sz w:val="22"/>
+          <w:szCs w:val="17"/>
+        </w:rPr>
+        <w:t>Like before, the movement towards the center after the beginning of the game may not be the optimum strategy, and therefor</w:t>
+      </w:r>
+      <w:r>
+        <w:rPr>
+          <w:rFonts w:ascii="Calibri" w:hAnsi="Calibri" w:cs="Times New Roman"/>
+          <w:sz w:val="22"/>
+          <w:szCs w:val="17"/>
+        </w:rPr>
+        <w:t xml:space="preserve">e most moves will be </w:t>
+      </w:r>
+      <w:r>
+        <w:rPr>
+          <w:rFonts w:ascii="Calibri" w:hAnsi="Calibri" w:cs="Times New Roman"/>
+          <w:sz w:val="22"/>
+          <w:szCs w:val="17"/>
+        </w:rPr>
+        <w:t xml:space="preserve">far </w:t>
+      </w:r>
+      <w:r>
+        <w:rPr>
+          <w:rFonts w:ascii="Calibri" w:hAnsi="Calibri" w:cs="Times New Roman"/>
+          <w:sz w:val="22"/>
+          <w:szCs w:val="17"/>
+        </w:rPr>
+        <w:t xml:space="preserve">from the </w:t>
+      </w:r>
+      <w:r>
+        <w:rPr>
+          <w:rFonts w:ascii="Calibri" w:hAnsi="Calibri" w:cs="Times New Roman"/>
+          <w:sz w:val="22"/>
+          <w:szCs w:val="17"/>
+        </w:rPr>
+        <w:t xml:space="preserve">middle of the board </w:t>
+      </w:r>
+      <w:r>
+        <w:rPr>
+          <w:rFonts w:ascii="Calibri" w:hAnsi="Calibri" w:cs="Times New Roman"/>
+          <w:sz w:val="22"/>
+          <w:szCs w:val="17"/>
+        </w:rPr>
+        <w:t xml:space="preserve">and towards the </w:t>
+      </w:r>
+      <w:r>
+        <w:rPr>
+          <w:rFonts w:ascii="Calibri" w:hAnsi="Calibri" w:cs="Times New Roman"/>
+          <w:sz w:val="22"/>
+          <w:szCs w:val="17"/>
+        </w:rPr>
+        <w:t>limits</w:t>
+      </w:r>
       <w:bookmarkStart w:id="0" w:name="_GoBack"/>
       <w:bookmarkEnd w:id="0"/>
       <w:r>
         <w:rPr>
-          <w:b/>
-          <w:sz w:val="28"/>
-        </w:rPr>
-        <w:lastRenderedPageBreak/>
-        <w:t>Case 2</w:t>
-      </w:r>
-      <w:r>
-        <w:rPr>
-          <w:b/>
-          <w:sz w:val="28"/>
-        </w:rPr>
-        <w:t xml:space="preserve">: </w:t>
-      </w:r>
-      <w:r>
-        <w:rPr>
-          <w:i/>
-          <w:sz w:val="28"/>
-        </w:rPr>
-        <w:t xml:space="preserve">Custom score </w:t>
-      </w:r>
-      <w:r>
-        <w:rPr>
-          <w:i/>
-          <w:sz w:val="28"/>
-        </w:rPr>
-        <w:t>2</w:t>
-      </w:r>
-    </w:p>
-    <w:p>
-      <w:pPr>
-        <w:jc w:val="both"/>
-        <w:rPr>
-          <w:i/>
-          <w:sz w:val="28"/>
-        </w:rPr>
-      </w:pPr>
-    </w:p>
-    <w:p>
-      <w:pPr>
-        <w:rPr>
-          <w:rStyle w:val="apple-converted-space"/>
-          <w:rFonts w:ascii="Calibri" w:hAnsi="Calibri" w:cs="Times New Roman"/>
-          <w:sz w:val="22"/>
-          <w:szCs w:val="17"/>
-        </w:rPr>
-      </w:pPr>
-      <w:r>
-        <w:rPr>
-          <w:rFonts w:ascii="Calibri" w:hAnsi="Calibri" w:cs="Times New Roman"/>
-          <w:sz w:val="22"/>
-          <w:szCs w:val="17"/>
-        </w:rPr>
-        <w:t>The intuition behind this heuristic was to stay in the center and use Manhattan distance to compute distance to the center instead of the Euclidean distance. During the initial 10% of the game, the agent tries to aggressively capture the center positions. For the rest of the game, the agent maximizes its own moves.</w:t>
-      </w:r>
-    </w:p>
-    <w:p>
-      <w:pPr>
-        <w:jc w:val="both"/>
-        <w:rPr>
-          <w:rStyle w:val="apple-converted-space"/>
-          <w:u w:val="single"/>
-        </w:rPr>
-      </w:pPr>
-      <w:r>
-        <w:rPr>
-          <w:rStyle w:val="apple-converted-space"/>
-          <w:u w:val="single"/>
-        </w:rPr>
-        <w:t xml:space="preserve">Results </w:t>
-      </w:r>
-      <w:r>
-        <w:rPr>
-          <w:rStyle w:val="apple-converted-space"/>
-          <w:u w:val="single"/>
-        </w:rPr>
-        <w:t>analysis</w:t>
-      </w:r>
-      <w:r>
-        <w:rPr>
-          <w:rStyle w:val="apple-converted-space"/>
-          <w:u w:val="single"/>
-        </w:rPr>
-        <w:t>:</w:t>
-      </w:r>
-    </w:p>
-    <w:p>
-      <w:pPr>
-        <w:jc w:val="both"/>
-        <w:rPr>
-          <w:rStyle w:val="apple-converted-space"/>
-          <w:u w:val="single"/>
-        </w:rPr>
-      </w:pPr>
-    </w:p>
-    <w:p>
-      <w:pPr>
-        <w:rPr>
-          <w:rFonts w:ascii="Calibri" w:hAnsi="Calibri" w:cs="Times New Roman"/>
-          <w:sz w:val="22"/>
-          <w:szCs w:val="17"/>
-        </w:rPr>
-      </w:pPr>
-      <w:r>
-        <w:rPr>
-          <w:rFonts w:ascii="Calibri" w:hAnsi="Calibri" w:cs="Times New Roman"/>
-          <w:sz w:val="22"/>
-          <w:szCs w:val="17"/>
-        </w:rPr>
-        <w:t xml:space="preserve">This heuristic performs adequately, but is clearly much worse than the simple </w:t>
-      </w:r>
-      <w:proofErr w:type="spellStart"/>
-      <w:r>
-        <w:rPr>
-          <w:rFonts w:ascii="Calibri" w:hAnsi="Calibri" w:cs="Times New Roman"/>
-          <w:sz w:val="22"/>
-          <w:szCs w:val="17"/>
-        </w:rPr>
-        <w:t>AB_Improved</w:t>
-      </w:r>
-      <w:proofErr w:type="spellEnd"/>
-      <w:r>
-        <w:rPr>
-          <w:rFonts w:ascii="Calibri" w:hAnsi="Calibri" w:cs="Times New Roman"/>
-          <w:sz w:val="22"/>
-          <w:szCs w:val="17"/>
-        </w:rPr>
-        <w:t>. I think the Manhattan distance formula to compute the distance to the center might be performing better than the Euclidean distance formula since it is more relevant to the game player and is also faster to compute. The idea of switching strategies based on a stage in the game is also a good one, but the time to switch the strategy and the optimal strategy to use during a game stage is difficult to find. Towards the end of the game, we’re not looking at the distance to the center because most moves will be away from the center and towards the walls anyway.</w:t>
+          <w:rFonts w:ascii="Calibri" w:hAnsi="Calibri" w:cs="Times New Roman"/>
+          <w:sz w:val="22"/>
+          <w:szCs w:val="17"/>
+        </w:rPr>
+        <w:t>.</w:t>
       </w:r>
       <w:r>
         <w:rPr>

</xml_diff>

<commit_message>
Finish heuristic analysis document
</commit_message>
<xml_diff>
--- a/heuristic_analysis.docx
+++ b/heuristic_analysis.docx
@@ -1074,283 +1074,710 @@
         </w:rPr>
         <w:t>limits</w:t>
       </w:r>
+      <w:r>
+        <w:rPr>
+          <w:rFonts w:ascii="Calibri" w:hAnsi="Calibri" w:cs="Times New Roman"/>
+          <w:sz w:val="22"/>
+          <w:szCs w:val="17"/>
+        </w:rPr>
+        <w:t>.</w:t>
+      </w:r>
+      <w:r>
+        <w:rPr>
+          <w:rFonts w:ascii="Calibri" w:hAnsi="Calibri" w:cs="Times New Roman"/>
+          <w:sz w:val="22"/>
+          <w:szCs w:val="17"/>
+        </w:rPr>
+        <w:t> </w:t>
+      </w:r>
+    </w:p>
+    <w:p>
+      <w:pPr>
+        <w:rPr>
+          <w:rFonts w:ascii="Calibri" w:hAnsi="Calibri" w:cs="Times New Roman"/>
+          <w:sz w:val="22"/>
+          <w:szCs w:val="17"/>
+        </w:rPr>
+      </w:pPr>
+    </w:p>
+    <w:p>
+      <w:pPr>
+        <w:jc w:val="both"/>
+        <w:rPr>
+          <w:i/>
+          <w:sz w:val="28"/>
+        </w:rPr>
+      </w:pPr>
+    </w:p>
+    <w:p>
+      <w:pPr>
+        <w:jc w:val="both"/>
+        <w:rPr>
+          <w:b/>
+          <w:sz w:val="28"/>
+        </w:rPr>
+      </w:pPr>
+      <w:r>
+        <w:rPr>
+          <w:b/>
+          <w:sz w:val="28"/>
+        </w:rPr>
+        <w:t>Case 3:</w:t>
+      </w:r>
+      <w:r>
+        <w:rPr>
+          <w:b/>
+          <w:sz w:val="28"/>
+        </w:rPr>
+        <w:t xml:space="preserve"> </w:t>
+      </w:r>
+      <w:r>
+        <w:rPr>
+          <w:i/>
+          <w:sz w:val="28"/>
+        </w:rPr>
+        <w:t xml:space="preserve">Custom score </w:t>
+      </w:r>
+      <w:r>
+        <w:rPr>
+          <w:i/>
+          <w:sz w:val="28"/>
+        </w:rPr>
+        <w:t>3</w:t>
+      </w:r>
+    </w:p>
+    <w:p>
+      <w:pPr>
+        <w:jc w:val="both"/>
+        <w:rPr>
+          <w:b/>
+          <w:sz w:val="32"/>
+        </w:rPr>
+      </w:pPr>
+    </w:p>
+    <w:p>
+      <w:pPr>
+        <w:rPr>
+          <w:rStyle w:val="apple-converted-space"/>
+          <w:rFonts w:ascii="Calibri" w:hAnsi="Calibri" w:cs="Times New Roman"/>
+          <w:sz w:val="22"/>
+          <w:szCs w:val="17"/>
+        </w:rPr>
+      </w:pPr>
+      <w:r>
+        <w:rPr>
+          <w:rFonts w:ascii="Calibri" w:hAnsi="Calibri" w:cs="Times New Roman"/>
+          <w:sz w:val="22"/>
+          <w:szCs w:val="17"/>
+        </w:rPr>
+        <w:t xml:space="preserve">What I intended with this case </w:t>
+      </w:r>
+      <w:r>
+        <w:rPr>
+          <w:rFonts w:ascii="Calibri" w:hAnsi="Calibri" w:cs="Times New Roman"/>
+          <w:sz w:val="22"/>
+          <w:szCs w:val="17"/>
+        </w:rPr>
+        <w:t xml:space="preserve">was to penalize moves that are on the </w:t>
+      </w:r>
+      <w:r>
+        <w:rPr>
+          <w:rFonts w:ascii="Calibri" w:hAnsi="Calibri" w:cs="Times New Roman"/>
+          <w:sz w:val="22"/>
+          <w:szCs w:val="17"/>
+        </w:rPr>
+        <w:t xml:space="preserve">limits </w:t>
+      </w:r>
+      <w:r>
+        <w:rPr>
+          <w:rFonts w:ascii="Calibri" w:hAnsi="Calibri" w:cs="Times New Roman"/>
+          <w:sz w:val="22"/>
+          <w:szCs w:val="17"/>
+        </w:rPr>
+        <w:t>of the b</w:t>
+      </w:r>
+      <w:r>
+        <w:rPr>
+          <w:rFonts w:ascii="Calibri" w:hAnsi="Calibri" w:cs="Times New Roman"/>
+          <w:sz w:val="22"/>
+          <w:szCs w:val="17"/>
+        </w:rPr>
+        <w:t>oard and assess the quality of each</w:t>
+      </w:r>
+      <w:r>
+        <w:rPr>
+          <w:rFonts w:ascii="Calibri" w:hAnsi="Calibri" w:cs="Times New Roman"/>
+          <w:sz w:val="22"/>
+          <w:szCs w:val="17"/>
+        </w:rPr>
+        <w:t xml:space="preserve"> move </w:t>
+      </w:r>
+      <w:r>
+        <w:rPr>
+          <w:rFonts w:ascii="Calibri" w:hAnsi="Calibri" w:cs="Times New Roman"/>
+          <w:sz w:val="22"/>
+          <w:szCs w:val="17"/>
+        </w:rPr>
+        <w:t xml:space="preserve">given </w:t>
+      </w:r>
+      <w:r>
+        <w:rPr>
+          <w:rFonts w:ascii="Calibri" w:hAnsi="Calibri" w:cs="Times New Roman"/>
+          <w:sz w:val="22"/>
+          <w:szCs w:val="17"/>
+        </w:rPr>
+        <w:t xml:space="preserve">the distance to the </w:t>
+      </w:r>
+      <w:r>
+        <w:rPr>
+          <w:rFonts w:ascii="Calibri" w:hAnsi="Calibri" w:cs="Times New Roman"/>
+          <w:sz w:val="22"/>
+          <w:szCs w:val="17"/>
+        </w:rPr>
+        <w:t xml:space="preserve">middle of the board </w:t>
+      </w:r>
+      <w:r>
+        <w:rPr>
+          <w:rFonts w:ascii="Calibri" w:hAnsi="Calibri" w:cs="Times New Roman"/>
+          <w:sz w:val="22"/>
+          <w:szCs w:val="17"/>
+        </w:rPr>
+        <w:t xml:space="preserve">for </w:t>
+      </w:r>
+      <w:r>
+        <w:rPr>
+          <w:rFonts w:ascii="Calibri" w:hAnsi="Calibri" w:cs="Times New Roman"/>
+          <w:sz w:val="22"/>
+          <w:szCs w:val="17"/>
+        </w:rPr>
+        <w:t xml:space="preserve">all </w:t>
+      </w:r>
+      <w:r>
+        <w:rPr>
+          <w:rFonts w:ascii="Calibri" w:hAnsi="Calibri" w:cs="Times New Roman"/>
+          <w:sz w:val="22"/>
+          <w:szCs w:val="17"/>
+        </w:rPr>
+        <w:t xml:space="preserve">future moves. </w:t>
+      </w:r>
+      <w:r>
+        <w:rPr>
+          <w:rFonts w:ascii="Calibri" w:hAnsi="Calibri" w:cs="Times New Roman"/>
+          <w:sz w:val="22"/>
+          <w:szCs w:val="17"/>
+        </w:rPr>
+        <w:t xml:space="preserve">The smaller </w:t>
+      </w:r>
+      <w:r>
+        <w:rPr>
+          <w:rFonts w:ascii="Calibri" w:hAnsi="Calibri" w:cs="Times New Roman"/>
+          <w:sz w:val="22"/>
+          <w:szCs w:val="17"/>
+        </w:rPr>
+        <w:t xml:space="preserve">the distance, </w:t>
+      </w:r>
+      <w:r>
+        <w:rPr>
+          <w:rFonts w:ascii="Calibri" w:hAnsi="Calibri" w:cs="Times New Roman"/>
+          <w:sz w:val="22"/>
+          <w:szCs w:val="17"/>
+        </w:rPr>
+        <w:t xml:space="preserve">the </w:t>
+      </w:r>
+      <w:r>
+        <w:rPr>
+          <w:rFonts w:ascii="Calibri" w:hAnsi="Calibri" w:cs="Times New Roman"/>
+          <w:sz w:val="22"/>
+          <w:szCs w:val="17"/>
+        </w:rPr>
+        <w:t xml:space="preserve">better the quality of </w:t>
+      </w:r>
+      <w:r>
+        <w:rPr>
+          <w:rFonts w:ascii="Calibri" w:hAnsi="Calibri" w:cs="Times New Roman"/>
+          <w:sz w:val="22"/>
+          <w:szCs w:val="17"/>
+        </w:rPr>
+        <w:t xml:space="preserve">each </w:t>
+      </w:r>
+      <w:r>
+        <w:rPr>
+          <w:rFonts w:ascii="Calibri" w:hAnsi="Calibri" w:cs="Times New Roman"/>
+          <w:sz w:val="22"/>
+          <w:szCs w:val="17"/>
+        </w:rPr>
+        <w:t xml:space="preserve">move. </w:t>
+      </w:r>
+      <w:r>
+        <w:rPr>
+          <w:rFonts w:ascii="Calibri" w:hAnsi="Calibri" w:cs="Times New Roman"/>
+          <w:sz w:val="22"/>
+          <w:szCs w:val="17"/>
+        </w:rPr>
+        <w:t>As it gets close to the end of the game</w:t>
+      </w:r>
+      <w:r>
+        <w:rPr>
+          <w:rFonts w:ascii="Calibri" w:hAnsi="Calibri" w:cs="Times New Roman"/>
+          <w:sz w:val="22"/>
+          <w:szCs w:val="17"/>
+        </w:rPr>
+        <w:t xml:space="preserve">, the </w:t>
+      </w:r>
+      <w:r>
+        <w:rPr>
+          <w:rFonts w:ascii="Calibri" w:hAnsi="Calibri" w:cs="Times New Roman"/>
+          <w:sz w:val="22"/>
+          <w:szCs w:val="17"/>
+        </w:rPr>
+        <w:t xml:space="preserve">program will try to </w:t>
+      </w:r>
+      <w:r>
+        <w:rPr>
+          <w:rFonts w:ascii="Calibri" w:hAnsi="Calibri" w:cs="Times New Roman"/>
+          <w:sz w:val="22"/>
+          <w:szCs w:val="17"/>
+        </w:rPr>
+        <w:t xml:space="preserve">minimize the </w:t>
+      </w:r>
+      <w:r>
+        <w:rPr>
+          <w:rFonts w:ascii="Calibri" w:hAnsi="Calibri" w:cs="Times New Roman"/>
+          <w:sz w:val="22"/>
+          <w:szCs w:val="17"/>
+        </w:rPr>
+        <w:t xml:space="preserve">number of </w:t>
+      </w:r>
+      <w:r>
+        <w:rPr>
+          <w:rFonts w:ascii="Calibri" w:hAnsi="Calibri" w:cs="Times New Roman"/>
+          <w:sz w:val="22"/>
+          <w:szCs w:val="17"/>
+        </w:rPr>
+        <w:t xml:space="preserve">moves </w:t>
+      </w:r>
+      <w:r>
+        <w:rPr>
+          <w:rFonts w:ascii="Calibri" w:hAnsi="Calibri" w:cs="Times New Roman"/>
+          <w:sz w:val="22"/>
+          <w:szCs w:val="17"/>
+        </w:rPr>
+        <w:t>left for the</w:t>
+      </w:r>
+      <w:r>
+        <w:rPr>
+          <w:rFonts w:ascii="Calibri" w:hAnsi="Calibri" w:cs="Times New Roman"/>
+          <w:sz w:val="22"/>
+          <w:szCs w:val="17"/>
+        </w:rPr>
+        <w:t xml:space="preserve"> opponent.</w:t>
+      </w:r>
+      <w:r>
+        <w:rPr>
+          <w:rFonts w:ascii="Calibri" w:hAnsi="Calibri" w:cs="Times New Roman"/>
+          <w:sz w:val="22"/>
+          <w:szCs w:val="17"/>
+        </w:rPr>
+        <w:t> </w:t>
+      </w:r>
+    </w:p>
+    <w:p>
+      <w:pPr>
+        <w:jc w:val="both"/>
+        <w:rPr>
+          <w:rStyle w:val="apple-converted-space"/>
+          <w:sz w:val="22"/>
+          <w:u w:val="single"/>
+        </w:rPr>
+      </w:pPr>
+    </w:p>
+    <w:p>
+      <w:pPr>
+        <w:jc w:val="both"/>
+        <w:rPr>
+          <w:b/>
+          <w:sz w:val="32"/>
+        </w:rPr>
+      </w:pPr>
+      <w:r>
+        <w:rPr>
+          <w:rStyle w:val="apple-converted-space"/>
+          <w:u w:val="single"/>
+        </w:rPr>
+        <w:t xml:space="preserve">Results </w:t>
+      </w:r>
+      <w:r>
+        <w:rPr>
+          <w:rStyle w:val="apple-converted-space"/>
+          <w:u w:val="single"/>
+        </w:rPr>
+        <w:t>analysis</w:t>
+      </w:r>
+      <w:r>
+        <w:rPr>
+          <w:rStyle w:val="apple-converted-space"/>
+          <w:u w:val="single"/>
+        </w:rPr>
+        <w:t>:</w:t>
+      </w:r>
+    </w:p>
+    <w:p>
+      <w:pPr>
+        <w:jc w:val="both"/>
+        <w:rPr>
+          <w:b/>
+          <w:sz w:val="22"/>
+        </w:rPr>
+      </w:pPr>
+    </w:p>
+    <w:p>
+      <w:pPr>
+        <w:rPr>
+          <w:rFonts w:ascii="Calibri" w:hAnsi="Calibri" w:cs="Times New Roman"/>
+          <w:sz w:val="22"/>
+          <w:szCs w:val="17"/>
+        </w:rPr>
+      </w:pPr>
+      <w:r>
+        <w:rPr>
+          <w:rFonts w:ascii="Calibri" w:hAnsi="Calibri" w:cs="Times New Roman"/>
+          <w:sz w:val="22"/>
+          <w:szCs w:val="17"/>
+        </w:rPr>
+        <w:t>This case clearly performs worse than the</w:t>
+      </w:r>
+      <w:r>
+        <w:rPr>
+          <w:rFonts w:ascii="Calibri" w:hAnsi="Calibri" w:cs="Times New Roman"/>
+          <w:sz w:val="22"/>
+          <w:szCs w:val="17"/>
+        </w:rPr>
+        <w:t xml:space="preserve"> </w:t>
+      </w:r>
+      <w:proofErr w:type="spellStart"/>
+      <w:r>
+        <w:rPr>
+          <w:rFonts w:ascii="Calibri" w:hAnsi="Calibri" w:cs="Times New Roman"/>
+          <w:sz w:val="22"/>
+          <w:szCs w:val="17"/>
+        </w:rPr>
+        <w:t>AB_Improved</w:t>
+      </w:r>
+      <w:proofErr w:type="spellEnd"/>
+      <w:r>
+        <w:rPr>
+          <w:rFonts w:ascii="Calibri" w:hAnsi="Calibri" w:cs="Times New Roman"/>
+          <w:sz w:val="22"/>
+          <w:szCs w:val="17"/>
+        </w:rPr>
+        <w:t xml:space="preserve"> one. Although this case </w:t>
+      </w:r>
+      <w:r>
+        <w:rPr>
+          <w:rFonts w:ascii="Calibri" w:hAnsi="Calibri" w:cs="Times New Roman"/>
+          <w:sz w:val="22"/>
+          <w:szCs w:val="17"/>
+        </w:rPr>
+        <w:t xml:space="preserve">takes multiple inputs to assess the quality of the board state, a </w:t>
+      </w:r>
+      <w:proofErr w:type="gramStart"/>
+      <w:r>
+        <w:rPr>
+          <w:rFonts w:ascii="Calibri" w:hAnsi="Calibri" w:cs="Times New Roman"/>
+          <w:sz w:val="22"/>
+          <w:szCs w:val="17"/>
+        </w:rPr>
+        <w:t>sum  may</w:t>
+      </w:r>
+      <w:proofErr w:type="gramEnd"/>
+      <w:r>
+        <w:rPr>
+          <w:rFonts w:ascii="Calibri" w:hAnsi="Calibri" w:cs="Times New Roman"/>
+          <w:sz w:val="22"/>
+          <w:szCs w:val="17"/>
+        </w:rPr>
+        <w:t xml:space="preserve"> not be</w:t>
+      </w:r>
+      <w:r>
+        <w:rPr>
+          <w:rFonts w:ascii="Calibri" w:hAnsi="Calibri" w:cs="Times New Roman"/>
+          <w:sz w:val="22"/>
+          <w:szCs w:val="17"/>
+        </w:rPr>
+        <w:t xml:space="preserve"> enough. </w:t>
+      </w:r>
+      <w:r>
+        <w:rPr>
+          <w:rFonts w:ascii="Calibri" w:hAnsi="Calibri" w:cs="Times New Roman"/>
+          <w:sz w:val="22"/>
+          <w:szCs w:val="17"/>
+        </w:rPr>
+        <w:t xml:space="preserve">This case </w:t>
+      </w:r>
+      <w:r>
+        <w:rPr>
+          <w:rFonts w:ascii="Calibri" w:hAnsi="Calibri" w:cs="Times New Roman"/>
+          <w:sz w:val="22"/>
+          <w:szCs w:val="17"/>
+        </w:rPr>
+        <w:t xml:space="preserve">also </w:t>
+      </w:r>
+      <w:r>
+        <w:rPr>
+          <w:rFonts w:ascii="Calibri" w:hAnsi="Calibri" w:cs="Times New Roman"/>
+          <w:sz w:val="22"/>
+          <w:szCs w:val="17"/>
+        </w:rPr>
+        <w:t xml:space="preserve">takes more processing power </w:t>
+      </w:r>
+      <w:r>
+        <w:rPr>
+          <w:rFonts w:ascii="Calibri" w:hAnsi="Calibri" w:cs="Times New Roman"/>
+          <w:sz w:val="22"/>
+          <w:szCs w:val="17"/>
+        </w:rPr>
+        <w:t xml:space="preserve">since </w:t>
+      </w:r>
+      <w:r>
+        <w:rPr>
+          <w:rFonts w:ascii="Calibri" w:hAnsi="Calibri" w:cs="Times New Roman"/>
+          <w:sz w:val="22"/>
+          <w:szCs w:val="17"/>
+        </w:rPr>
+        <w:t xml:space="preserve">it </w:t>
+      </w:r>
+      <w:proofErr w:type="gramStart"/>
+      <w:r>
+        <w:rPr>
+          <w:rFonts w:ascii="Calibri" w:hAnsi="Calibri" w:cs="Times New Roman"/>
+          <w:sz w:val="22"/>
+          <w:szCs w:val="17"/>
+        </w:rPr>
+        <w:t>has to</w:t>
+      </w:r>
+      <w:proofErr w:type="gramEnd"/>
+      <w:r>
+        <w:rPr>
+          <w:rFonts w:ascii="Calibri" w:hAnsi="Calibri" w:cs="Times New Roman"/>
+          <w:sz w:val="22"/>
+          <w:szCs w:val="17"/>
+        </w:rPr>
+        <w:t xml:space="preserve"> process </w:t>
+      </w:r>
+      <w:r>
+        <w:rPr>
+          <w:rFonts w:ascii="Calibri" w:hAnsi="Calibri" w:cs="Times New Roman"/>
+          <w:sz w:val="22"/>
+          <w:szCs w:val="17"/>
+        </w:rPr>
+        <w:t xml:space="preserve">future moves and the distance to the </w:t>
+      </w:r>
+      <w:r>
+        <w:rPr>
+          <w:rFonts w:ascii="Calibri" w:hAnsi="Calibri" w:cs="Times New Roman"/>
+          <w:sz w:val="22"/>
+          <w:szCs w:val="17"/>
+        </w:rPr>
+        <w:t>middle of the board for each move to be made during the game</w:t>
+      </w:r>
+      <w:r>
+        <w:rPr>
+          <w:rFonts w:ascii="Calibri" w:hAnsi="Calibri" w:cs="Times New Roman"/>
+          <w:sz w:val="22"/>
+          <w:szCs w:val="17"/>
+        </w:rPr>
+        <w:t xml:space="preserve">. </w:t>
+      </w:r>
+      <w:r>
+        <w:rPr>
+          <w:rFonts w:ascii="Calibri" w:hAnsi="Calibri" w:cs="Times New Roman"/>
+          <w:sz w:val="22"/>
+          <w:szCs w:val="17"/>
+        </w:rPr>
+        <w:t xml:space="preserve">Like before, </w:t>
+      </w:r>
+      <w:r>
+        <w:rPr>
+          <w:rFonts w:ascii="Calibri" w:hAnsi="Calibri" w:cs="Times New Roman"/>
+          <w:sz w:val="22"/>
+          <w:szCs w:val="17"/>
+        </w:rPr>
+        <w:t xml:space="preserve">switching strategies for </w:t>
+      </w:r>
+      <w:r>
+        <w:rPr>
+          <w:rFonts w:ascii="Calibri" w:hAnsi="Calibri" w:cs="Times New Roman"/>
+          <w:sz w:val="22"/>
+          <w:szCs w:val="17"/>
+        </w:rPr>
+        <w:t>the movement towards the center after the beginning of the game may not be the optimum strategy, and therefor</w:t>
+      </w:r>
+      <w:r>
+        <w:rPr>
+          <w:rFonts w:ascii="Calibri" w:hAnsi="Calibri" w:cs="Times New Roman"/>
+          <w:sz w:val="22"/>
+          <w:szCs w:val="17"/>
+        </w:rPr>
+        <w:t xml:space="preserve">e most moves will be </w:t>
+      </w:r>
+      <w:r>
+        <w:rPr>
+          <w:rFonts w:ascii="Calibri" w:hAnsi="Calibri" w:cs="Times New Roman"/>
+          <w:sz w:val="22"/>
+          <w:szCs w:val="17"/>
+        </w:rPr>
+        <w:t xml:space="preserve">far </w:t>
+      </w:r>
+      <w:r>
+        <w:rPr>
+          <w:rFonts w:ascii="Calibri" w:hAnsi="Calibri" w:cs="Times New Roman"/>
+          <w:sz w:val="22"/>
+          <w:szCs w:val="17"/>
+        </w:rPr>
+        <w:t xml:space="preserve">from the </w:t>
+      </w:r>
+      <w:r>
+        <w:rPr>
+          <w:rFonts w:ascii="Calibri" w:hAnsi="Calibri" w:cs="Times New Roman"/>
+          <w:sz w:val="22"/>
+          <w:szCs w:val="17"/>
+        </w:rPr>
+        <w:t xml:space="preserve">middle of the board </w:t>
+      </w:r>
+      <w:r>
+        <w:rPr>
+          <w:rFonts w:ascii="Calibri" w:hAnsi="Calibri" w:cs="Times New Roman"/>
+          <w:sz w:val="22"/>
+          <w:szCs w:val="17"/>
+        </w:rPr>
+        <w:t xml:space="preserve">and towards the </w:t>
+      </w:r>
+      <w:r>
+        <w:rPr>
+          <w:rFonts w:ascii="Calibri" w:hAnsi="Calibri" w:cs="Times New Roman"/>
+          <w:sz w:val="22"/>
+          <w:szCs w:val="17"/>
+        </w:rPr>
+        <w:t>limits</w:t>
+      </w:r>
+      <w:r>
+        <w:rPr>
+          <w:rFonts w:ascii="Calibri" w:hAnsi="Calibri" w:cs="Times New Roman"/>
+          <w:sz w:val="22"/>
+          <w:szCs w:val="17"/>
+        </w:rPr>
+        <w:t>, although there is some difficulty in finding the best moment to switch strategy.</w:t>
+      </w:r>
+    </w:p>
+    <w:p>
+      <w:pPr>
+        <w:rPr>
+          <w:rFonts w:ascii="Calibri" w:hAnsi="Calibri" w:cs="Times New Roman"/>
+          <w:sz w:val="22"/>
+          <w:szCs w:val="17"/>
+        </w:rPr>
+      </w:pPr>
+    </w:p>
+    <w:p>
+      <w:pPr>
+        <w:jc w:val="both"/>
+        <w:rPr>
+          <w:b/>
+        </w:rPr>
+      </w:pPr>
+    </w:p>
+    <w:p>
+      <w:pPr>
+        <w:rPr>
+          <w:b/>
+          <w:sz w:val="28"/>
+        </w:rPr>
+      </w:pPr>
+      <w:r>
+        <w:rPr>
+          <w:b/>
+          <w:sz w:val="28"/>
+        </w:rPr>
+        <w:br w:type="page"/>
+      </w:r>
+    </w:p>
+    <w:p>
+      <w:pPr>
+        <w:jc w:val="both"/>
+        <w:rPr>
+          <w:b/>
+          <w:sz w:val="28"/>
+        </w:rPr>
+      </w:pPr>
       <w:bookmarkStart w:id="0" w:name="_GoBack"/>
       <w:bookmarkEnd w:id="0"/>
       <w:r>
         <w:rPr>
-          <w:rFonts w:ascii="Calibri" w:hAnsi="Calibri" w:cs="Times New Roman"/>
-          <w:sz w:val="22"/>
-          <w:szCs w:val="17"/>
-        </w:rPr>
-        <w:t>.</w:t>
-      </w:r>
-      <w:r>
-        <w:rPr>
-          <w:rFonts w:ascii="Calibri" w:hAnsi="Calibri" w:cs="Times New Roman"/>
-          <w:sz w:val="22"/>
-          <w:szCs w:val="17"/>
-        </w:rPr>
-        <w:t> </w:t>
-      </w:r>
-    </w:p>
-    <w:p>
-      <w:pPr>
-        <w:rPr>
-          <w:rFonts w:ascii="Calibri" w:hAnsi="Calibri" w:cs="Times New Roman"/>
-          <w:sz w:val="22"/>
-          <w:szCs w:val="17"/>
-        </w:rPr>
-      </w:pPr>
-    </w:p>
-    <w:p>
-      <w:pPr>
-        <w:jc w:val="both"/>
-        <w:rPr>
-          <w:i/>
-          <w:sz w:val="28"/>
-        </w:rPr>
-      </w:pPr>
-    </w:p>
-    <w:p>
-      <w:pPr>
-        <w:jc w:val="both"/>
-        <w:rPr>
           <w:b/>
           <w:sz w:val="28"/>
         </w:rPr>
-      </w:pPr>
-      <w:r>
+        <w:t>Overall comparison and results:</w:t>
+      </w:r>
+    </w:p>
+    <w:p>
+      <w:pPr>
+        <w:jc w:val="both"/>
         <w:rPr>
           <w:b/>
+        </w:rPr>
+      </w:pPr>
+    </w:p>
+    <w:p>
+      <w:pPr>
+        <w:rPr>
+          <w:rFonts w:ascii="Calibri" w:hAnsi="Calibri" w:cs="Times New Roman"/>
+          <w:sz w:val="22"/>
+          <w:szCs w:val="17"/>
+        </w:rPr>
+      </w:pPr>
+      <w:r>
+        <w:rPr>
+          <w:rFonts w:ascii="Calibri" w:hAnsi="Calibri" w:cs="Times New Roman"/>
+          <w:sz w:val="22"/>
+          <w:szCs w:val="17"/>
+        </w:rPr>
+        <w:t>As</w:t>
+      </w:r>
+      <w:r>
+        <w:rPr>
+          <w:rFonts w:ascii="Calibri" w:hAnsi="Calibri" w:cs="Times New Roman"/>
+          <w:sz w:val="22"/>
+          <w:szCs w:val="17"/>
+        </w:rPr>
+        <w:t xml:space="preserve"> seen from the results below:</w:t>
+      </w:r>
+    </w:p>
+    <w:p>
+      <w:pPr>
+        <w:rPr>
+          <w:rFonts w:ascii="Calibri" w:hAnsi="Calibri" w:cs="Times New Roman"/>
+          <w:sz w:val="22"/>
+          <w:szCs w:val="17"/>
+        </w:rPr>
+      </w:pPr>
+    </w:p>
+    <w:p>
+      <w:pPr>
+        <w:rPr>
+          <w:rFonts w:ascii="Calibri" w:hAnsi="Calibri" w:cs="Times New Roman"/>
+          <w:sz w:val="22"/>
+          <w:szCs w:val="17"/>
+        </w:rPr>
+      </w:pPr>
+      <w:r>
+        <w:rPr>
           <w:sz w:val="28"/>
         </w:rPr>
-        <w:t>Case 3:</w:t>
-      </w:r>
-      <w:r>
-        <w:rPr>
-          <w:b/>
-          <w:sz w:val="28"/>
-        </w:rPr>
-        <w:t xml:space="preserve"> </w:t>
-      </w:r>
-      <w:r>
-        <w:rPr>
-          <w:i/>
-          <w:sz w:val="28"/>
-        </w:rPr>
-        <w:t xml:space="preserve">Custom score </w:t>
-      </w:r>
-      <w:r>
-        <w:rPr>
-          <w:i/>
-          <w:sz w:val="28"/>
-        </w:rPr>
-        <w:t>3</w:t>
-      </w:r>
-    </w:p>
-    <w:p>
-      <w:pPr>
-        <w:jc w:val="both"/>
-        <w:rPr>
-          <w:b/>
-          <w:sz w:val="32"/>
-        </w:rPr>
-      </w:pPr>
-    </w:p>
-    <w:p>
-      <w:pPr>
-        <w:rPr>
-          <w:rStyle w:val="apple-converted-space"/>
-          <w:rFonts w:ascii="Calibri" w:hAnsi="Calibri" w:cs="Times New Roman"/>
-          <w:sz w:val="22"/>
-          <w:szCs w:val="17"/>
-        </w:rPr>
-      </w:pPr>
-      <w:r>
-        <w:rPr>
-          <w:rFonts w:ascii="Calibri" w:hAnsi="Calibri" w:cs="Times New Roman"/>
-          <w:sz w:val="22"/>
-          <w:szCs w:val="17"/>
-        </w:rPr>
-        <w:t xml:space="preserve">The intuition behind this heuristic was to penalize moves that are on the walls of the board and assess the quality of a move by the distance to the center for each of the future moves. Lesser the distance, better the quality of the move. Towards, the </w:t>
-      </w:r>
-      <w:r>
-        <w:rPr>
-          <w:rFonts w:ascii="Calibri" w:hAnsi="Calibri" w:cs="Times New Roman"/>
-          <w:sz w:val="22"/>
-          <w:szCs w:val="17"/>
-        </w:rPr>
-        <w:t>end</w:t>
-      </w:r>
-      <w:r>
-        <w:rPr>
-          <w:rFonts w:ascii="Calibri" w:hAnsi="Calibri" w:cs="Times New Roman"/>
-          <w:sz w:val="22"/>
-          <w:szCs w:val="17"/>
-        </w:rPr>
-        <w:t>, the agent aggressively tries to minimize the moves of the opponent.</w:t>
-      </w:r>
-      <w:r>
-        <w:rPr>
-          <w:rFonts w:ascii="Calibri" w:hAnsi="Calibri" w:cs="Times New Roman"/>
-          <w:sz w:val="22"/>
-          <w:szCs w:val="17"/>
-        </w:rPr>
-        <w:t> </w:t>
-      </w:r>
-    </w:p>
-    <w:p>
-      <w:pPr>
-        <w:jc w:val="both"/>
-        <w:rPr>
-          <w:rStyle w:val="apple-converted-space"/>
-          <w:sz w:val="22"/>
-          <w:u w:val="single"/>
-        </w:rPr>
-      </w:pPr>
-    </w:p>
-    <w:p>
-      <w:pPr>
-        <w:jc w:val="both"/>
-        <w:rPr>
-          <w:b/>
-          <w:sz w:val="32"/>
-        </w:rPr>
-      </w:pPr>
-      <w:r>
-        <w:rPr>
-          <w:rStyle w:val="apple-converted-space"/>
-          <w:u w:val="single"/>
-        </w:rPr>
-        <w:t xml:space="preserve">Results </w:t>
-      </w:r>
-      <w:r>
-        <w:rPr>
-          <w:rStyle w:val="apple-converted-space"/>
-          <w:u w:val="single"/>
-        </w:rPr>
-        <w:t>analysis</w:t>
-      </w:r>
-      <w:r>
-        <w:rPr>
-          <w:rStyle w:val="apple-converted-space"/>
-          <w:u w:val="single"/>
-        </w:rPr>
-        <w:t>:</w:t>
-      </w:r>
-    </w:p>
-    <w:p>
-      <w:pPr>
-        <w:jc w:val="both"/>
-        <w:rPr>
-          <w:b/>
-          <w:sz w:val="22"/>
-        </w:rPr>
-      </w:pPr>
-    </w:p>
-    <w:p>
-      <w:pPr>
-        <w:rPr>
-          <w:rFonts w:ascii="Calibri" w:hAnsi="Calibri" w:cs="Times New Roman"/>
-          <w:sz w:val="22"/>
-          <w:szCs w:val="17"/>
-        </w:rPr>
-      </w:pPr>
-      <w:r>
-        <w:rPr>
-          <w:rFonts w:ascii="Calibri" w:hAnsi="Calibri" w:cs="Times New Roman"/>
-          <w:sz w:val="22"/>
-          <w:szCs w:val="17"/>
-        </w:rPr>
-        <w:t xml:space="preserve">Clearly this heuristic performs significantly worse than </w:t>
-      </w:r>
-      <w:proofErr w:type="spellStart"/>
-      <w:r>
-        <w:rPr>
-          <w:rFonts w:ascii="Calibri" w:hAnsi="Calibri" w:cs="Times New Roman"/>
-          <w:sz w:val="22"/>
-          <w:szCs w:val="17"/>
-        </w:rPr>
-        <w:t>AB_Improved</w:t>
-      </w:r>
-      <w:proofErr w:type="spellEnd"/>
-      <w:r>
-        <w:rPr>
-          <w:rFonts w:ascii="Calibri" w:hAnsi="Calibri" w:cs="Times New Roman"/>
-          <w:sz w:val="22"/>
-          <w:szCs w:val="17"/>
-        </w:rPr>
-        <w:t>. Even though this heuristic takes multiple inputs to assess the quality of the board state, just a summation is clearly not enough. Adding weights to the inputs might help in improving the win rate. This heuristic is also more expensive to compute since we must go through future moves and compute the distance to the center for each. Again, switching strategies based on the stage in the game might be a good idea, but it is difficult to predict when the switch strategies.</w:t>
-      </w:r>
-      <w:r>
-        <w:rPr>
-          <w:rFonts w:ascii="Calibri" w:hAnsi="Calibri" w:cs="Times New Roman"/>
-          <w:sz w:val="22"/>
-          <w:szCs w:val="17"/>
-        </w:rPr>
-        <w:t> </w:t>
-      </w:r>
-    </w:p>
-    <w:p>
-      <w:pPr>
-        <w:rPr>
-          <w:rFonts w:ascii="Calibri" w:hAnsi="Calibri" w:cs="Times New Roman"/>
-          <w:sz w:val="22"/>
-          <w:szCs w:val="17"/>
-        </w:rPr>
-      </w:pPr>
-    </w:p>
-    <w:p>
-      <w:pPr>
-        <w:jc w:val="both"/>
-        <w:rPr>
-          <w:b/>
-        </w:rPr>
-      </w:pPr>
-    </w:p>
-    <w:p>
-      <w:pPr>
-        <w:jc w:val="both"/>
-        <w:rPr>
-          <w:b/>
-          <w:sz w:val="28"/>
-        </w:rPr>
-      </w:pPr>
-      <w:r>
-        <w:rPr>
-          <w:b/>
-          <w:sz w:val="28"/>
-        </w:rPr>
-        <w:t>Overall comparison and results:</w:t>
-      </w:r>
-    </w:p>
-    <w:p>
-      <w:pPr>
-        <w:jc w:val="both"/>
-        <w:rPr>
-          <w:b/>
-        </w:rPr>
-      </w:pPr>
-    </w:p>
-    <w:p>
-      <w:pPr>
-        <w:jc w:val="both"/>
-        <w:rPr>
-          <w:b/>
-          <w:sz w:val="28"/>
-        </w:rPr>
-      </w:pPr>
-      <w:r>
-        <w:rPr>
-          <w:b/>
-          <w:noProof/>
-          <w:sz w:val="28"/>
-        </w:rPr>
         <w:drawing>
-          <wp:inline distT="0" distB="0" distL="0" distR="0" wp14:anchorId="79D3A8EB" wp14:editId="4804463E">
-            <wp:extent cx="5207000" cy="3124200"/>
-            <wp:effectExtent l="0" t="0" r="0" b="0"/>
-            <wp:docPr id="1" name="Picture 1"/>
+          <wp:inline distT="0" distB="0" distL="0" distR="0" wp14:anchorId="76A7FF53" wp14:editId="054D9142">
+            <wp:extent cx="5727700" cy="2265680"/>
+            <wp:effectExtent l="0" t="0" r="12700" b="0"/>
+            <wp:docPr id="4" name="Picture 4"/>
             <wp:cNvGraphicFramePr>
               <a:graphicFrameLocks xmlns:a="http://schemas.openxmlformats.org/drawingml/2006/main" noChangeAspect="1"/>
             </wp:cNvGraphicFramePr>
@@ -1362,7 +1789,7 @@
                     <pic:cNvPicPr/>
                   </pic:nvPicPr>
                   <pic:blipFill>
-                    <a:blip r:embed="rId5"/>
+                    <a:blip r:embed="rId4"/>
                     <a:stretch>
                       <a:fillRect/>
                     </a:stretch>
@@ -1370,7 +1797,7 @@
                   <pic:spPr>
                     <a:xfrm>
                       <a:off x="0" y="0"/>
-                      <a:ext cx="5207000" cy="3124200"/>
+                      <a:ext cx="5727700" cy="2265680"/>
                     </a:xfrm>
                     <a:prstGeom prst="rect">
                       <a:avLst/>
@@ -1385,29 +1812,21 @@
     </w:p>
     <w:p>
       <w:pPr>
-        <w:jc w:val="both"/>
-        <w:rPr>
-          <w:b/>
-          <w:sz w:val="28"/>
-        </w:rPr>
-      </w:pPr>
-    </w:p>
-    <w:p>
-      <w:pPr>
-        <w:rPr>
-          <w:rFonts w:ascii="Calibri" w:hAnsi="Calibri" w:cs="Times New Roman"/>
-          <w:sz w:val="22"/>
-          <w:szCs w:val="17"/>
-        </w:rPr>
-      </w:pPr>
-      <w:r>
-        <w:rPr>
-          <w:rFonts w:ascii="Calibri" w:hAnsi="Calibri" w:cs="Times New Roman"/>
-          <w:sz w:val="22"/>
-          <w:szCs w:val="17"/>
-        </w:rPr>
-        <w:t xml:space="preserve">As you can see from the above visualization, the custom heuristic #1 and </w:t>
-      </w:r>
+        <w:rPr>
+          <w:rFonts w:ascii="Calibri" w:hAnsi="Calibri" w:cs="Times New Roman"/>
+          <w:sz w:val="22"/>
+          <w:szCs w:val="17"/>
+        </w:rPr>
+      </w:pPr>
+    </w:p>
+    <w:p>
+      <w:pPr>
+        <w:rPr>
+          <w:rFonts w:ascii="Calibri" w:hAnsi="Calibri" w:cs="Times New Roman"/>
+          <w:sz w:val="22"/>
+          <w:szCs w:val="17"/>
+        </w:rPr>
+      </w:pPr>
       <w:proofErr w:type="spellStart"/>
       <w:r>
         <w:rPr>
@@ -1424,7 +1843,7 @@
           <w:sz w:val="22"/>
           <w:szCs w:val="17"/>
         </w:rPr>
-        <w:t xml:space="preserve"> perform comparably. It is possible that after tuning the constant portion of the weight, custom heuristic #1 can achieve better results than </w:t>
+        <w:t xml:space="preserve"> and </w:t>
       </w:r>
       <w:proofErr w:type="spellStart"/>
       <w:r>
@@ -1433,6 +1852,82 @@
           <w:sz w:val="22"/>
           <w:szCs w:val="17"/>
         </w:rPr>
+        <w:t>AB_Custom</w:t>
+      </w:r>
+      <w:proofErr w:type="spellEnd"/>
+      <w:r>
+        <w:rPr>
+          <w:rFonts w:ascii="Calibri" w:hAnsi="Calibri" w:cs="Times New Roman"/>
+          <w:sz w:val="22"/>
+          <w:szCs w:val="17"/>
+        </w:rPr>
+        <w:t xml:space="preserve"> perform </w:t>
+      </w:r>
+      <w:r>
+        <w:rPr>
+          <w:rFonts w:ascii="Calibri" w:hAnsi="Calibri" w:cs="Times New Roman"/>
+          <w:sz w:val="22"/>
+          <w:szCs w:val="17"/>
+        </w:rPr>
+        <w:t>very similarly</w:t>
+      </w:r>
+      <w:r>
+        <w:rPr>
+          <w:rFonts w:ascii="Calibri" w:hAnsi="Calibri" w:cs="Times New Roman"/>
+          <w:sz w:val="22"/>
+          <w:szCs w:val="17"/>
+        </w:rPr>
+        <w:t xml:space="preserve">. It </w:t>
+      </w:r>
+      <w:r>
+        <w:rPr>
+          <w:rFonts w:ascii="Calibri" w:hAnsi="Calibri" w:cs="Times New Roman"/>
+          <w:sz w:val="22"/>
+          <w:szCs w:val="17"/>
+        </w:rPr>
+        <w:t xml:space="preserve">would be </w:t>
+      </w:r>
+      <w:r>
+        <w:rPr>
+          <w:rFonts w:ascii="Calibri" w:hAnsi="Calibri" w:cs="Times New Roman"/>
+          <w:sz w:val="22"/>
+          <w:szCs w:val="17"/>
+        </w:rPr>
+        <w:t xml:space="preserve">possible that after </w:t>
+      </w:r>
+      <w:r>
+        <w:rPr>
+          <w:rFonts w:ascii="Calibri" w:hAnsi="Calibri" w:cs="Times New Roman"/>
+          <w:sz w:val="22"/>
+          <w:szCs w:val="17"/>
+        </w:rPr>
+        <w:t xml:space="preserve">making some adjustments, </w:t>
+      </w:r>
+      <w:proofErr w:type="spellStart"/>
+      <w:r>
+        <w:rPr>
+          <w:rFonts w:ascii="Calibri" w:hAnsi="Calibri" w:cs="Times New Roman"/>
+          <w:sz w:val="22"/>
+          <w:szCs w:val="17"/>
+        </w:rPr>
+        <w:t>AB_Custom</w:t>
+      </w:r>
+      <w:proofErr w:type="spellEnd"/>
+      <w:r>
+        <w:rPr>
+          <w:rFonts w:ascii="Calibri" w:hAnsi="Calibri" w:cs="Times New Roman"/>
+          <w:sz w:val="22"/>
+          <w:szCs w:val="17"/>
+        </w:rPr>
+        <w:t xml:space="preserve"> could get even better results that </w:t>
+      </w:r>
+      <w:proofErr w:type="spellStart"/>
+      <w:r>
+        <w:rPr>
+          <w:rFonts w:ascii="Calibri" w:hAnsi="Calibri" w:cs="Times New Roman"/>
+          <w:sz w:val="22"/>
+          <w:szCs w:val="17"/>
+        </w:rPr>
         <w:t>AB_Improved</w:t>
       </w:r>
       <w:proofErr w:type="spellEnd"/>
@@ -1442,7 +1937,24 @@
           <w:sz w:val="22"/>
           <w:szCs w:val="17"/>
         </w:rPr>
-        <w:t xml:space="preserve">. Custom heuristic #1 is also computationally least expensive. By using the distance to the center for the opponent and the player, it captures more information about the board state when compared to </w:t>
+        <w:t xml:space="preserve">. </w:t>
+      </w:r>
+    </w:p>
+    <w:p>
+      <w:pPr>
+        <w:rPr>
+          <w:rFonts w:ascii="Calibri" w:hAnsi="Calibri" w:cs="Times New Roman"/>
+          <w:sz w:val="22"/>
+          <w:szCs w:val="17"/>
+        </w:rPr>
+      </w:pPr>
+      <w:r>
+        <w:rPr>
+          <w:rFonts w:ascii="Calibri" w:hAnsi="Calibri" w:cs="Times New Roman"/>
+          <w:sz w:val="22"/>
+          <w:szCs w:val="17"/>
+        </w:rPr>
+        <w:t xml:space="preserve">Also, </w:t>
       </w:r>
       <w:proofErr w:type="spellStart"/>
       <w:r>
@@ -1451,6 +1963,24 @@
           <w:sz w:val="22"/>
           <w:szCs w:val="17"/>
         </w:rPr>
+        <w:t>AB_Custom</w:t>
+      </w:r>
+      <w:proofErr w:type="spellEnd"/>
+      <w:r>
+        <w:rPr>
+          <w:rFonts w:ascii="Calibri" w:hAnsi="Calibri" w:cs="Times New Roman"/>
+          <w:sz w:val="22"/>
+          <w:szCs w:val="17"/>
+        </w:rPr>
+        <w:t xml:space="preserve"> requires less processing and gets more information regarding the board than </w:t>
+      </w:r>
+      <w:proofErr w:type="spellStart"/>
+      <w:r>
+        <w:rPr>
+          <w:rFonts w:ascii="Calibri" w:hAnsi="Calibri" w:cs="Times New Roman"/>
+          <w:sz w:val="22"/>
+          <w:szCs w:val="17"/>
+        </w:rPr>
         <w:t>AB_Improved</w:t>
       </w:r>
       <w:proofErr w:type="spellEnd"/>
@@ -1460,7 +1990,24 @@
           <w:sz w:val="22"/>
           <w:szCs w:val="17"/>
         </w:rPr>
-        <w:t xml:space="preserve">. Hence, I recommend this heuristic over the others. The remaining two evaluation functions have good ideas like switching strategies and penalization. But these ideas require further research before they can achieve better results than </w:t>
+        <w:t xml:space="preserve">. </w:t>
+      </w:r>
+    </w:p>
+    <w:p>
+      <w:pPr>
+        <w:rPr>
+          <w:rFonts w:ascii="Calibri" w:hAnsi="Calibri" w:cs="Times New Roman"/>
+          <w:sz w:val="22"/>
+          <w:szCs w:val="17"/>
+        </w:rPr>
+      </w:pPr>
+      <w:r>
+        <w:rPr>
+          <w:rFonts w:ascii="Calibri" w:hAnsi="Calibri" w:cs="Times New Roman"/>
+          <w:sz w:val="22"/>
+          <w:szCs w:val="17"/>
+        </w:rPr>
+        <w:t xml:space="preserve">Even though </w:t>
       </w:r>
       <w:proofErr w:type="spellStart"/>
       <w:r>
@@ -1469,7 +2016,7 @@
           <w:sz w:val="22"/>
           <w:szCs w:val="17"/>
         </w:rPr>
-        <w:t>AB_Improved</w:t>
+        <w:t>AB_Custom</w:t>
       </w:r>
       <w:proofErr w:type="spellEnd"/>
       <w:r>
@@ -1478,7 +2025,41 @@
           <w:sz w:val="22"/>
           <w:szCs w:val="17"/>
         </w:rPr>
-        <w:t>.</w:t>
+        <w:t xml:space="preserve"> performed significantly better than AB_Custom_2 and AB_Custom_3, these last 2 have indeed interesting ideas like switching strategies depending on the status of the game, </w:t>
+      </w:r>
+      <w:proofErr w:type="gramStart"/>
+      <w:r>
+        <w:rPr>
+          <w:rFonts w:ascii="Calibri" w:hAnsi="Calibri" w:cs="Times New Roman"/>
+          <w:sz w:val="22"/>
+          <w:szCs w:val="17"/>
+        </w:rPr>
+        <w:t>in</w:t>
+      </w:r>
+      <w:r>
+        <w:rPr>
+          <w:rFonts w:ascii="Calibri" w:hAnsi="Calibri" w:cs="Times New Roman"/>
+          <w:sz w:val="22"/>
+          <w:szCs w:val="17"/>
+        </w:rPr>
+        <w:t xml:space="preserve"> </w:t>
+      </w:r>
+      <w:r>
+        <w:rPr>
+          <w:rFonts w:ascii="Calibri" w:hAnsi="Calibri" w:cs="Times New Roman"/>
+          <w:sz w:val="22"/>
+          <w:szCs w:val="17"/>
+        </w:rPr>
+        <w:t>order to</w:t>
+      </w:r>
+      <w:proofErr w:type="gramEnd"/>
+      <w:r>
+        <w:rPr>
+          <w:rFonts w:ascii="Calibri" w:hAnsi="Calibri" w:cs="Times New Roman"/>
+          <w:sz w:val="22"/>
+          <w:szCs w:val="17"/>
+        </w:rPr>
+        <w:t xml:space="preserve"> adapt to different circumstances and could be possible to improve after adjusting several parameters to a deeper extent, requiring as well a larger amount of time to perfect.</w:t>
       </w:r>
       <w:r>
         <w:rPr>

</xml_diff>

<commit_message>
Save heuristic analysis as pdf
</commit_message>
<xml_diff>
--- a/heuristic_analysis.docx
+++ b/heuristic_analysis.docx
@@ -57,6 +57,7 @@
       </w:pPr>
       <w:r>
         <w:rPr>
+          <w:noProof/>
           <w:sz w:val="28"/>
         </w:rPr>
         <w:drawing>
@@ -1480,6 +1481,72 @@
         </w:rPr>
         <w:t xml:space="preserve">takes multiple inputs to assess the quality of the board state, a </w:t>
       </w:r>
+      <w:r>
+        <w:rPr>
+          <w:rFonts w:ascii="Calibri" w:hAnsi="Calibri" w:cs="Times New Roman"/>
+          <w:sz w:val="22"/>
+          <w:szCs w:val="17"/>
+        </w:rPr>
+        <w:t xml:space="preserve">sum </w:t>
+      </w:r>
+      <w:bookmarkStart w:id="0" w:name="_GoBack"/>
+      <w:bookmarkEnd w:id="0"/>
+      <w:r>
+        <w:rPr>
+          <w:rFonts w:ascii="Calibri" w:hAnsi="Calibri" w:cs="Times New Roman"/>
+          <w:sz w:val="22"/>
+          <w:szCs w:val="17"/>
+        </w:rPr>
+        <w:t>may not be</w:t>
+      </w:r>
+      <w:r>
+        <w:rPr>
+          <w:rFonts w:ascii="Calibri" w:hAnsi="Calibri" w:cs="Times New Roman"/>
+          <w:sz w:val="22"/>
+          <w:szCs w:val="17"/>
+        </w:rPr>
+        <w:t xml:space="preserve"> enough. </w:t>
+      </w:r>
+      <w:r>
+        <w:rPr>
+          <w:rFonts w:ascii="Calibri" w:hAnsi="Calibri" w:cs="Times New Roman"/>
+          <w:sz w:val="22"/>
+          <w:szCs w:val="17"/>
+        </w:rPr>
+        <w:t xml:space="preserve">This case </w:t>
+      </w:r>
+      <w:r>
+        <w:rPr>
+          <w:rFonts w:ascii="Calibri" w:hAnsi="Calibri" w:cs="Times New Roman"/>
+          <w:sz w:val="22"/>
+          <w:szCs w:val="17"/>
+        </w:rPr>
+        <w:t xml:space="preserve">also </w:t>
+      </w:r>
+      <w:r>
+        <w:rPr>
+          <w:rFonts w:ascii="Calibri" w:hAnsi="Calibri" w:cs="Times New Roman"/>
+          <w:sz w:val="22"/>
+          <w:szCs w:val="17"/>
+        </w:rPr>
+        <w:t xml:space="preserve">takes more processing power </w:t>
+      </w:r>
+      <w:r>
+        <w:rPr>
+          <w:rFonts w:ascii="Calibri" w:hAnsi="Calibri" w:cs="Times New Roman"/>
+          <w:sz w:val="22"/>
+          <w:szCs w:val="17"/>
+        </w:rPr>
+        <w:t xml:space="preserve">since </w:t>
+      </w:r>
+      <w:r>
+        <w:rPr>
+          <w:rFonts w:ascii="Calibri" w:hAnsi="Calibri" w:cs="Times New Roman"/>
+          <w:sz w:val="22"/>
+          <w:szCs w:val="17"/>
+        </w:rPr>
+        <w:t xml:space="preserve">it </w:t>
+      </w:r>
       <w:proofErr w:type="gramStart"/>
       <w:r>
         <w:rPr>
@@ -1487,7 +1554,7 @@
           <w:sz w:val="22"/>
           <w:szCs w:val="17"/>
         </w:rPr>
-        <w:t>sum  may</w:t>
+        <w:t>has to</w:t>
       </w:r>
       <w:proofErr w:type="gramEnd"/>
       <w:r>
@@ -1496,72 +1563,6 @@
           <w:sz w:val="22"/>
           <w:szCs w:val="17"/>
         </w:rPr>
-        <w:t xml:space="preserve"> not be</w:t>
-      </w:r>
-      <w:r>
-        <w:rPr>
-          <w:rFonts w:ascii="Calibri" w:hAnsi="Calibri" w:cs="Times New Roman"/>
-          <w:sz w:val="22"/>
-          <w:szCs w:val="17"/>
-        </w:rPr>
-        <w:t xml:space="preserve"> enough. </w:t>
-      </w:r>
-      <w:r>
-        <w:rPr>
-          <w:rFonts w:ascii="Calibri" w:hAnsi="Calibri" w:cs="Times New Roman"/>
-          <w:sz w:val="22"/>
-          <w:szCs w:val="17"/>
-        </w:rPr>
-        <w:t xml:space="preserve">This case </w:t>
-      </w:r>
-      <w:r>
-        <w:rPr>
-          <w:rFonts w:ascii="Calibri" w:hAnsi="Calibri" w:cs="Times New Roman"/>
-          <w:sz w:val="22"/>
-          <w:szCs w:val="17"/>
-        </w:rPr>
-        <w:t xml:space="preserve">also </w:t>
-      </w:r>
-      <w:r>
-        <w:rPr>
-          <w:rFonts w:ascii="Calibri" w:hAnsi="Calibri" w:cs="Times New Roman"/>
-          <w:sz w:val="22"/>
-          <w:szCs w:val="17"/>
-        </w:rPr>
-        <w:t xml:space="preserve">takes more processing power </w:t>
-      </w:r>
-      <w:r>
-        <w:rPr>
-          <w:rFonts w:ascii="Calibri" w:hAnsi="Calibri" w:cs="Times New Roman"/>
-          <w:sz w:val="22"/>
-          <w:szCs w:val="17"/>
-        </w:rPr>
-        <w:t xml:space="preserve">since </w:t>
-      </w:r>
-      <w:r>
-        <w:rPr>
-          <w:rFonts w:ascii="Calibri" w:hAnsi="Calibri" w:cs="Times New Roman"/>
-          <w:sz w:val="22"/>
-          <w:szCs w:val="17"/>
-        </w:rPr>
-        <w:t xml:space="preserve">it </w:t>
-      </w:r>
-      <w:proofErr w:type="gramStart"/>
-      <w:r>
-        <w:rPr>
-          <w:rFonts w:ascii="Calibri" w:hAnsi="Calibri" w:cs="Times New Roman"/>
-          <w:sz w:val="22"/>
-          <w:szCs w:val="17"/>
-        </w:rPr>
-        <w:t>has to</w:t>
-      </w:r>
-      <w:proofErr w:type="gramEnd"/>
-      <w:r>
-        <w:rPr>
-          <w:rFonts w:ascii="Calibri" w:hAnsi="Calibri" w:cs="Times New Roman"/>
-          <w:sz w:val="22"/>
-          <w:szCs w:val="17"/>
-        </w:rPr>
         <w:t xml:space="preserve"> process </w:t>
       </w:r>
       <w:r>
@@ -1594,23 +1595,7 @@
           <w:sz w:val="22"/>
           <w:szCs w:val="17"/>
         </w:rPr>
-        <w:t xml:space="preserve">Like before, </w:t>
-      </w:r>
-      <w:r>
-        <w:rPr>
-          <w:rFonts w:ascii="Calibri" w:hAnsi="Calibri" w:cs="Times New Roman"/>
-          <w:sz w:val="22"/>
-          <w:szCs w:val="17"/>
-        </w:rPr>
-        <w:t xml:space="preserve">switching strategies for </w:t>
-      </w:r>
-      <w:r>
-        <w:rPr>
-          <w:rFonts w:ascii="Calibri" w:hAnsi="Calibri" w:cs="Times New Roman"/>
-          <w:sz w:val="22"/>
-          <w:szCs w:val="17"/>
-        </w:rPr>
-        <w:t>the movement towards the center after the beginning of the game may not be the optimum strategy, and therefor</w:t>
+        <w:t>Like before, switching strategies for the movement towards the center after the beginning of the game may not be the optimum strategy, and therefor</w:t>
       </w:r>
       <w:r>
         <w:rPr>
@@ -1658,15 +1643,7 @@
           <w:sz w:val="22"/>
           <w:szCs w:val="17"/>
         </w:rPr>
-        <w:t>limits</w:t>
-      </w:r>
-      <w:r>
-        <w:rPr>
-          <w:rFonts w:ascii="Calibri" w:hAnsi="Calibri" w:cs="Times New Roman"/>
-          <w:sz w:val="22"/>
-          <w:szCs w:val="17"/>
-        </w:rPr>
-        <w:t>, although there is some difficulty in finding the best moment to switch strategy.</w:t>
+        <w:t>limits, although there is some difficulty in finding the best moment to switch strategy.</w:t>
       </w:r>
     </w:p>
     <w:p>
@@ -1709,8 +1686,6 @@
           <w:sz w:val="28"/>
         </w:rPr>
       </w:pPr>
-      <w:bookmarkStart w:id="0" w:name="_GoBack"/>
-      <w:bookmarkEnd w:id="0"/>
       <w:r>
         <w:rPr>
           <w:b/>
@@ -1771,6 +1746,7 @@
       </w:pPr>
       <w:r>
         <w:rPr>
+          <w:noProof/>
           <w:sz w:val="28"/>
         </w:rPr>
         <w:drawing>
@@ -1877,7 +1853,33 @@
           <w:sz w:val="22"/>
           <w:szCs w:val="17"/>
         </w:rPr>
-        <w:t xml:space="preserve">. It </w:t>
+        <w:t xml:space="preserve">, so if I had to choose from one of the three options, I would go for </w:t>
+      </w:r>
+      <w:proofErr w:type="spellStart"/>
+      <w:r>
+        <w:rPr>
+          <w:rFonts w:ascii="Calibri" w:hAnsi="Calibri" w:cs="Times New Roman"/>
+          <w:sz w:val="22"/>
+          <w:szCs w:val="17"/>
+        </w:rPr>
+        <w:t>AB_Custom</w:t>
+      </w:r>
+      <w:proofErr w:type="spellEnd"/>
+      <w:r>
+        <w:rPr>
+          <w:rFonts w:ascii="Calibri" w:hAnsi="Calibri" w:cs="Times New Roman"/>
+          <w:sz w:val="22"/>
+          <w:szCs w:val="17"/>
+        </w:rPr>
+        <w:t>.</w:t>
+      </w:r>
+      <w:r>
+        <w:rPr>
+          <w:rFonts w:ascii="Calibri" w:hAnsi="Calibri" w:cs="Times New Roman"/>
+          <w:sz w:val="22"/>
+          <w:szCs w:val="17"/>
+        </w:rPr>
+        <w:t xml:space="preserve"> It </w:t>
       </w:r>
       <w:r>
         <w:rPr>

</xml_diff>

<commit_message>
Finish research review file and create pdf
</commit_message>
<xml_diff>
--- a/heuristic_analysis.docx
+++ b/heuristic_analysis.docx
@@ -2,42 +2,550 @@
 <file path=word/document.xml><?xml version="1.0" encoding="utf-8"?>
 <w:document xmlns:wpc="http://schemas.microsoft.com/office/word/2010/wordprocessingCanvas" xmlns:mo="http://schemas.microsoft.com/office/mac/office/2008/main" xmlns:mc="http://schemas.openxmlformats.org/markup-compatibility/2006" xmlns:mv="urn:schemas-microsoft-com:mac:vml" xmlns:o="urn:schemas-microsoft-com:office:office" xmlns:r="http://schemas.openxmlformats.org/officeDocument/2006/relationships" xmlns:m="http://schemas.openxmlformats.org/officeDocument/2006/math" xmlns:v="urn:schemas-microsoft-com:vml" xmlns:wp14="http://schemas.microsoft.com/office/word/2010/wordprocessingDrawing" xmlns:wp="http://schemas.openxmlformats.org/drawingml/2006/wordprocessingDrawing" xmlns:w10="urn:schemas-microsoft-com:office:word" xmlns:w="http://schemas.openxmlformats.org/wordprocessingml/2006/main" xmlns:w14="http://schemas.microsoft.com/office/word/2010/wordml" xmlns:w15="http://schemas.microsoft.com/office/word/2012/wordml" xmlns:wpg="http://schemas.microsoft.com/office/word/2010/wordprocessingGroup" xmlns:wpi="http://schemas.microsoft.com/office/word/2010/wordprocessingInk" xmlns:wne="http://schemas.microsoft.com/office/word/2006/wordml" xmlns:wps="http://schemas.microsoft.com/office/word/2010/wordprocessingShape" mc:Ignorable="w14 w15 wp14">
   <w:body>
-    <w:p>
-      <w:pPr>
-        <w:jc w:val="center"/>
+    <w:sdt>
+      <w:sdtPr>
+        <w:id w:val="-2094465142"/>
+        <w:docPartObj>
+          <w:docPartGallery w:val="Cover Pages"/>
+          <w:docPartUnique/>
+        </w:docPartObj>
+      </w:sdtPr>
+      <w:sdtEndPr>
         <w:rPr>
           <w:sz w:val="48"/>
           <w:u w:val="single"/>
         </w:rPr>
-      </w:pPr>
-      <w:r>
-        <w:rPr>
-          <w:sz w:val="48"/>
-          <w:u w:val="single"/>
-        </w:rPr>
-        <w:t>Heuristic Analysis</w:t>
-      </w:r>
-    </w:p>
+      </w:sdtEndPr>
+      <w:sdtContent>
+        <w:p/>
+        <w:p>
+          <w:pPr>
+            <w:rPr>
+              <w:sz w:val="48"/>
+              <w:u w:val="single"/>
+            </w:rPr>
+          </w:pPr>
+          <w:r>
+            <w:rPr>
+              <w:noProof/>
+            </w:rPr>
+            <mc:AlternateContent>
+              <mc:Choice Requires="wps">
+                <w:drawing>
+                  <wp:anchor distT="0" distB="0" distL="182880" distR="182880" simplePos="0" relativeHeight="251660288" behindDoc="0" locked="0" layoutInCell="1" allowOverlap="1" wp14:anchorId="7180483A" wp14:editId="1B4988D5">
+                    <wp:simplePos x="0" y="0"/>
+                    <wp:positionH relativeFrom="margin">
+                      <wp:posOffset>441325</wp:posOffset>
+                    </wp:positionH>
+                    <wp:positionV relativeFrom="page">
+                      <wp:posOffset>5380355</wp:posOffset>
+                    </wp:positionV>
+                    <wp:extent cx="4525010" cy="1369060"/>
+                    <wp:effectExtent l="0" t="0" r="21590" b="2540"/>
+                    <wp:wrapSquare wrapText="bothSides"/>
+                    <wp:docPr id="131" name="Text Box 131"/>
+                    <wp:cNvGraphicFramePr/>
+                    <a:graphic xmlns:a="http://schemas.openxmlformats.org/drawingml/2006/main">
+                      <a:graphicData uri="http://schemas.microsoft.com/office/word/2010/wordprocessingShape">
+                        <wps:wsp>
+                          <wps:cNvSpPr txBox="1"/>
+                          <wps:spPr>
+                            <a:xfrm>
+                              <a:off x="0" y="0"/>
+                              <a:ext cx="4525010" cy="1369060"/>
+                            </a:xfrm>
+                            <a:prstGeom prst="rect">
+                              <a:avLst/>
+                            </a:prstGeom>
+                            <a:noFill/>
+                            <a:ln w="6350">
+                              <a:noFill/>
+                            </a:ln>
+                            <a:effectLst/>
+                          </wps:spPr>
+                          <wps:style>
+                            <a:lnRef idx="0">
+                              <a:schemeClr val="accent1"/>
+                            </a:lnRef>
+                            <a:fillRef idx="0">
+                              <a:schemeClr val="accent1"/>
+                            </a:fillRef>
+                            <a:effectRef idx="0">
+                              <a:schemeClr val="accent1"/>
+                            </a:effectRef>
+                            <a:fontRef idx="minor">
+                              <a:schemeClr val="dk1"/>
+                            </a:fontRef>
+                          </wps:style>
+                          <wps:txbx>
+                            <w:txbxContent>
+                              <w:p>
+                                <w:pPr>
+                                  <w:pStyle w:val="NoSpacing"/>
+                                  <w:spacing w:before="40" w:after="560" w:line="216" w:lineRule="auto"/>
+                                  <w:rPr>
+                                    <w:color w:val="4472C4" w:themeColor="accent1"/>
+                                    <w:sz w:val="72"/>
+                                    <w:szCs w:val="72"/>
+                                  </w:rPr>
+                                </w:pPr>
+                                <w:sdt>
+                                  <w:sdtPr>
+                                    <w:rPr>
+                                      <w:color w:val="4472C4" w:themeColor="accent1"/>
+                                      <w:sz w:val="72"/>
+                                      <w:szCs w:val="72"/>
+                                    </w:rPr>
+                                    <w:alias w:val="Title"/>
+                                    <w:tag w:val=""/>
+                                    <w:id w:val="151731938"/>
+                                    <w:dataBinding w:prefixMappings="xmlns:ns0='http://purl.org/dc/elements/1.1/' xmlns:ns1='http://schemas.openxmlformats.org/package/2006/metadata/core-properties' " w:xpath="/ns1:coreProperties[1]/ns0:title[1]" w:storeItemID="{6C3C8BC8-F283-45AE-878A-BAB7291924A1}"/>
+                                    <w:text/>
+                                  </w:sdtPr>
+                                  <w:sdtContent>
+                                    <w:r>
+                                      <w:rPr>
+                                        <w:color w:val="4472C4" w:themeColor="accent1"/>
+                                        <w:sz w:val="72"/>
+                                        <w:szCs w:val="72"/>
+                                      </w:rPr>
+                                      <w:t>Heuristic Analysis</w:t>
+                                    </w:r>
+                                  </w:sdtContent>
+                                </w:sdt>
+                              </w:p>
+                              <w:sdt>
+                                <w:sdtPr>
+                                  <w:rPr>
+                                    <w:caps/>
+                                    <w:color w:val="1F4E79" w:themeColor="accent5" w:themeShade="80"/>
+                                    <w:sz w:val="28"/>
+                                    <w:szCs w:val="28"/>
+                                  </w:rPr>
+                                  <w:alias w:val="Subtitle"/>
+                                  <w:tag w:val=""/>
+                                  <w:id w:val="-2090151685"/>
+                                  <w:dataBinding w:prefixMappings="xmlns:ns0='http://purl.org/dc/elements/1.1/' xmlns:ns1='http://schemas.openxmlformats.org/package/2006/metadata/core-properties' " w:xpath="/ns1:coreProperties[1]/ns0:subject[1]" w:storeItemID="{6C3C8BC8-F283-45AE-878A-BAB7291924A1}"/>
+                                  <w:text/>
+                                </w:sdtPr>
+                                <w:sdtContent>
+                                  <w:p>
+                                    <w:pPr>
+                                      <w:pStyle w:val="NoSpacing"/>
+                                      <w:spacing w:before="40" w:after="40"/>
+                                      <w:rPr>
+                                        <w:caps/>
+                                        <w:color w:val="1F4E79" w:themeColor="accent5" w:themeShade="80"/>
+                                        <w:sz w:val="28"/>
+                                        <w:szCs w:val="28"/>
+                                      </w:rPr>
+                                    </w:pPr>
+                                    <w:r>
+                                      <w:rPr>
+                                        <w:caps/>
+                                        <w:color w:val="1F4E79" w:themeColor="accent5" w:themeShade="80"/>
+                                        <w:sz w:val="28"/>
+                                        <w:szCs w:val="28"/>
+                                      </w:rPr>
+                                      <w:t>Artificial Intelligence nano degree, Udacity</w:t>
+                                    </w:r>
+                                  </w:p>
+                                </w:sdtContent>
+                              </w:sdt>
+                              <w:sdt>
+                                <w:sdtPr>
+                                  <w:rPr>
+                                    <w:caps/>
+                                    <w:color w:val="5B9BD5" w:themeColor="accent5"/>
+                                    <w:sz w:val="24"/>
+                                    <w:szCs w:val="24"/>
+                                  </w:rPr>
+                                  <w:alias w:val="Author"/>
+                                  <w:tag w:val=""/>
+                                  <w:id w:val="-1536112409"/>
+                                  <w:showingPlcHdr/>
+                                  <w:dataBinding w:prefixMappings="xmlns:ns0='http://purl.org/dc/elements/1.1/' xmlns:ns1='http://schemas.openxmlformats.org/package/2006/metadata/core-properties' " w:xpath="/ns1:coreProperties[1]/ns0:creator[1]" w:storeItemID="{6C3C8BC8-F283-45AE-878A-BAB7291924A1}"/>
+                                  <w:text/>
+                                </w:sdtPr>
+                                <w:sdtContent>
+                                  <w:p>
+                                    <w:pPr>
+                                      <w:pStyle w:val="NoSpacing"/>
+                                      <w:spacing w:before="80" w:after="40"/>
+                                      <w:rPr>
+                                        <w:caps/>
+                                        <w:color w:val="5B9BD5" w:themeColor="accent5"/>
+                                        <w:sz w:val="24"/>
+                                        <w:szCs w:val="24"/>
+                                      </w:rPr>
+                                    </w:pPr>
+                                    <w:r>
+                                      <w:rPr>
+                                        <w:caps/>
+                                        <w:color w:val="5B9BD5" w:themeColor="accent5"/>
+                                        <w:sz w:val="24"/>
+                                        <w:szCs w:val="24"/>
+                                      </w:rPr>
+                                      <w:t xml:space="preserve">     </w:t>
+                                    </w:r>
+                                  </w:p>
+                                </w:sdtContent>
+                              </w:sdt>
+                            </w:txbxContent>
+                          </wps:txbx>
+                          <wps:bodyPr rot="0" spcFirstLastPara="0" vertOverflow="overflow" horzOverflow="overflow" vert="horz" wrap="square" lIns="0" tIns="0" rIns="0" bIns="0" numCol="1" spcCol="0" rtlCol="0" fromWordArt="0" anchor="t" anchorCtr="0" forceAA="0" compatLnSpc="1">
+                            <a:prstTxWarp prst="textNoShape">
+                              <a:avLst/>
+                            </a:prstTxWarp>
+                            <a:spAutoFit/>
+                          </wps:bodyPr>
+                        </wps:wsp>
+                      </a:graphicData>
+                    </a:graphic>
+                    <wp14:sizeRelH relativeFrom="margin">
+                      <wp14:pctWidth>79000</wp14:pctWidth>
+                    </wp14:sizeRelH>
+                    <wp14:sizeRelV relativeFrom="page">
+                      <wp14:pctHeight>35000</wp14:pctHeight>
+                    </wp14:sizeRelV>
+                  </wp:anchor>
+                </w:drawing>
+              </mc:Choice>
+              <mc:Fallback>
+                <w:pict>
+                  <v:shapetype w14:anchorId="7180483A" id="_x0000_t202" coordsize="21600,21600" o:spt="202" path="m0,0l0,21600,21600,21600,21600,0xe">
+                    <v:stroke joinstyle="miter"/>
+                    <v:path gradientshapeok="t" o:connecttype="rect"/>
+                  </v:shapetype>
+                  <v:shape id="Text Box 131" o:spid="_x0000_s1026" type="#_x0000_t202" style="position:absolute;margin-left:34.75pt;margin-top:423.65pt;width:356.3pt;height:107.8pt;z-index:251660288;visibility:visible;mso-wrap-style:square;mso-width-percent:790;mso-height-percent:350;mso-wrap-distance-left:14.4pt;mso-wrap-distance-top:0;mso-wrap-distance-right:14.4pt;mso-wrap-distance-bottom:0;mso-position-horizontal:absolute;mso-position-horizontal-relative:margin;mso-position-vertical:absolute;mso-position-vertical-relative:page;mso-width-percent:790;mso-height-percent:350;mso-width-relative:margin;mso-height-relative:page;v-text-anchor:top" o:gfxdata="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" filled="f" stroked="f" strokeweight=".5pt">
+                    <v:textbox style="mso-fit-shape-to-text:t" inset="0,0,0,0">
+                      <w:txbxContent>
+                        <w:p>
+                          <w:pPr>
+                            <w:pStyle w:val="NoSpacing"/>
+                            <w:spacing w:before="40" w:after="560" w:line="216" w:lineRule="auto"/>
+                            <w:rPr>
+                              <w:color w:val="4472C4" w:themeColor="accent1"/>
+                              <w:sz w:val="72"/>
+                              <w:szCs w:val="72"/>
+                            </w:rPr>
+                          </w:pPr>
+                          <w:sdt>
+                            <w:sdtPr>
+                              <w:rPr>
+                                <w:color w:val="4472C4" w:themeColor="accent1"/>
+                                <w:sz w:val="72"/>
+                                <w:szCs w:val="72"/>
+                              </w:rPr>
+                              <w:alias w:val="Title"/>
+                              <w:tag w:val=""/>
+                              <w:id w:val="151731938"/>
+                              <w:dataBinding w:prefixMappings="xmlns:ns0='http://purl.org/dc/elements/1.1/' xmlns:ns1='http://schemas.openxmlformats.org/package/2006/metadata/core-properties' " w:xpath="/ns1:coreProperties[1]/ns0:title[1]" w:storeItemID="{6C3C8BC8-F283-45AE-878A-BAB7291924A1}"/>
+                              <w:text/>
+                            </w:sdtPr>
+                            <w:sdtContent>
+                              <w:r>
+                                <w:rPr>
+                                  <w:color w:val="4472C4" w:themeColor="accent1"/>
+                                  <w:sz w:val="72"/>
+                                  <w:szCs w:val="72"/>
+                                </w:rPr>
+                                <w:t>Heuristic Analysis</w:t>
+                              </w:r>
+                            </w:sdtContent>
+                          </w:sdt>
+                        </w:p>
+                        <w:sdt>
+                          <w:sdtPr>
+                            <w:rPr>
+                              <w:caps/>
+                              <w:color w:val="1F4E79" w:themeColor="accent5" w:themeShade="80"/>
+                              <w:sz w:val="28"/>
+                              <w:szCs w:val="28"/>
+                            </w:rPr>
+                            <w:alias w:val="Subtitle"/>
+                            <w:tag w:val=""/>
+                            <w:id w:val="-2090151685"/>
+                            <w:dataBinding w:prefixMappings="xmlns:ns0='http://purl.org/dc/elements/1.1/' xmlns:ns1='http://schemas.openxmlformats.org/package/2006/metadata/core-properties' " w:xpath="/ns1:coreProperties[1]/ns0:subject[1]" w:storeItemID="{6C3C8BC8-F283-45AE-878A-BAB7291924A1}"/>
+                            <w:text/>
+                          </w:sdtPr>
+                          <w:sdtContent>
+                            <w:p>
+                              <w:pPr>
+                                <w:pStyle w:val="NoSpacing"/>
+                                <w:spacing w:before="40" w:after="40"/>
+                                <w:rPr>
+                                  <w:caps/>
+                                  <w:color w:val="1F4E79" w:themeColor="accent5" w:themeShade="80"/>
+                                  <w:sz w:val="28"/>
+                                  <w:szCs w:val="28"/>
+                                </w:rPr>
+                              </w:pPr>
+                              <w:r>
+                                <w:rPr>
+                                  <w:caps/>
+                                  <w:color w:val="1F4E79" w:themeColor="accent5" w:themeShade="80"/>
+                                  <w:sz w:val="28"/>
+                                  <w:szCs w:val="28"/>
+                                </w:rPr>
+                                <w:t>Artificial Intelligence nano degree, Udacity</w:t>
+                              </w:r>
+                            </w:p>
+                          </w:sdtContent>
+                        </w:sdt>
+                        <w:sdt>
+                          <w:sdtPr>
+                            <w:rPr>
+                              <w:caps/>
+                              <w:color w:val="5B9BD5" w:themeColor="accent5"/>
+                              <w:sz w:val="24"/>
+                              <w:szCs w:val="24"/>
+                            </w:rPr>
+                            <w:alias w:val="Author"/>
+                            <w:tag w:val=""/>
+                            <w:id w:val="-1536112409"/>
+                            <w:showingPlcHdr/>
+                            <w:dataBinding w:prefixMappings="xmlns:ns0='http://purl.org/dc/elements/1.1/' xmlns:ns1='http://schemas.openxmlformats.org/package/2006/metadata/core-properties' " w:xpath="/ns1:coreProperties[1]/ns0:creator[1]" w:storeItemID="{6C3C8BC8-F283-45AE-878A-BAB7291924A1}"/>
+                            <w:text/>
+                          </w:sdtPr>
+                          <w:sdtContent>
+                            <w:p>
+                              <w:pPr>
+                                <w:pStyle w:val="NoSpacing"/>
+                                <w:spacing w:before="80" w:after="40"/>
+                                <w:rPr>
+                                  <w:caps/>
+                                  <w:color w:val="5B9BD5" w:themeColor="accent5"/>
+                                  <w:sz w:val="24"/>
+                                  <w:szCs w:val="24"/>
+                                </w:rPr>
+                              </w:pPr>
+                              <w:r>
+                                <w:rPr>
+                                  <w:caps/>
+                                  <w:color w:val="5B9BD5" w:themeColor="accent5"/>
+                                  <w:sz w:val="24"/>
+                                  <w:szCs w:val="24"/>
+                                </w:rPr>
+                                <w:t xml:space="preserve">     </w:t>
+                              </w:r>
+                            </w:p>
+                          </w:sdtContent>
+                        </w:sdt>
+                      </w:txbxContent>
+                    </v:textbox>
+                    <w10:wrap type="square" anchorx="margin" anchory="page"/>
+                  </v:shape>
+                </w:pict>
+              </mc:Fallback>
+            </mc:AlternateContent>
+          </w:r>
+          <w:r>
+            <w:rPr>
+              <w:noProof/>
+            </w:rPr>
+            <mc:AlternateContent>
+              <mc:Choice Requires="wps">
+                <w:drawing>
+                  <wp:anchor distT="0" distB="0" distL="114300" distR="114300" simplePos="0" relativeHeight="251659264" behindDoc="0" locked="0" layoutInCell="1" allowOverlap="1" wp14:anchorId="30A9F798" wp14:editId="038C5BFD">
+                    <wp:simplePos x="0" y="0"/>
+                    <wp:positionH relativeFrom="margin">
+                      <wp:align>right</wp:align>
+                    </wp:positionH>
+                    <mc:AlternateContent>
+                      <mc:Choice Requires="wp14">
+                        <wp:positionV relativeFrom="page">
+                          <wp14:pctPosVOffset>2300</wp14:pctPosVOffset>
+                        </wp:positionV>
+                      </mc:Choice>
+                      <mc:Fallback>
+                        <wp:positionV relativeFrom="page">
+                          <wp:posOffset>245745</wp:posOffset>
+                        </wp:positionV>
+                      </mc:Fallback>
+                    </mc:AlternateContent>
+                    <wp:extent cx="594360" cy="987552"/>
+                    <wp:effectExtent l="0" t="0" r="0" b="5080"/>
+                    <wp:wrapNone/>
+                    <wp:docPr id="132" name="Rectangle 132"/>
+                    <wp:cNvGraphicFramePr>
+                      <a:graphicFrameLocks xmlns:a="http://schemas.openxmlformats.org/drawingml/2006/main" noChangeAspect="1"/>
+                    </wp:cNvGraphicFramePr>
+                    <a:graphic xmlns:a="http://schemas.openxmlformats.org/drawingml/2006/main">
+                      <a:graphicData uri="http://schemas.microsoft.com/office/word/2010/wordprocessingShape">
+                        <wps:wsp>
+                          <wps:cNvSpPr>
+                            <a:spLocks noChangeAspect="1"/>
+                          </wps:cNvSpPr>
+                          <wps:spPr>
+                            <a:xfrm>
+                              <a:off x="0" y="0"/>
+                              <a:ext cx="594360" cy="987552"/>
+                            </a:xfrm>
+                            <a:prstGeom prst="rect">
+                              <a:avLst/>
+                            </a:prstGeom>
+                            <a:ln>
+                              <a:noFill/>
+                            </a:ln>
+                          </wps:spPr>
+                          <wps:style>
+                            <a:lnRef idx="2">
+                              <a:schemeClr val="accent1">
+                                <a:shade val="50000"/>
+                              </a:schemeClr>
+                            </a:lnRef>
+                            <a:fillRef idx="1">
+                              <a:schemeClr val="accent1"/>
+                            </a:fillRef>
+                            <a:effectRef idx="0">
+                              <a:schemeClr val="accent1"/>
+                            </a:effectRef>
+                            <a:fontRef idx="minor">
+                              <a:schemeClr val="lt1"/>
+                            </a:fontRef>
+                          </wps:style>
+                          <wps:txbx>
+                            <w:txbxContent>
+                              <w:sdt>
+                                <w:sdtPr>
+                                  <w:rPr>
+                                    <w:color w:val="FFFFFF" w:themeColor="background1"/>
+                                    <w:sz w:val="24"/>
+                                    <w:szCs w:val="24"/>
+                                  </w:rPr>
+                                  <w:alias w:val="Year"/>
+                                  <w:tag w:val=""/>
+                                  <w:id w:val="-785116381"/>
+                                  <w:dataBinding w:prefixMappings="xmlns:ns0='http://schemas.microsoft.com/office/2006/coverPageProps' " w:xpath="/ns0:CoverPageProperties[1]/ns0:PublishDate[1]" w:storeItemID="{55AF091B-3C7A-41E3-B477-F2FDAA23CFDA}"/>
+                                  <w:date w:fullDate="2018-01-01T00:00:00Z">
+                                    <w:dateFormat w:val="yyyy"/>
+                                    <w:lid w:val="en-US"/>
+                                    <w:storeMappedDataAs w:val="dateTime"/>
+                                    <w:calendar w:val="gregorian"/>
+                                  </w:date>
+                                </w:sdtPr>
+                                <w:sdtContent>
+                                  <w:p>
+                                    <w:pPr>
+                                      <w:pStyle w:val="NoSpacing"/>
+                                      <w:jc w:val="right"/>
+                                      <w:rPr>
+                                        <w:color w:val="FFFFFF" w:themeColor="background1"/>
+                                        <w:sz w:val="24"/>
+                                        <w:szCs w:val="24"/>
+                                      </w:rPr>
+                                    </w:pPr>
+                                    <w:r>
+                                      <w:rPr>
+                                        <w:color w:val="FFFFFF" w:themeColor="background1"/>
+                                        <w:sz w:val="24"/>
+                                        <w:szCs w:val="24"/>
+                                      </w:rPr>
+                                      <w:t>2018</w:t>
+                                    </w:r>
+                                  </w:p>
+                                </w:sdtContent>
+                              </w:sdt>
+                            </w:txbxContent>
+                          </wps:txbx>
+                          <wps:bodyPr rot="0" spcFirstLastPara="0" vertOverflow="overflow" horzOverflow="overflow" vert="horz" wrap="square" lIns="45720" tIns="45720" rIns="45720" bIns="45720" numCol="1" spcCol="0" rtlCol="0" fromWordArt="0" anchor="b" anchorCtr="0" forceAA="0" compatLnSpc="1">
+                            <a:prstTxWarp prst="textNoShape">
+                              <a:avLst/>
+                            </a:prstTxWarp>
+                            <a:noAutofit/>
+                          </wps:bodyPr>
+                        </wps:wsp>
+                      </a:graphicData>
+                    </a:graphic>
+                    <wp14:sizeRelH relativeFrom="page">
+                      <wp14:pctWidth>7600</wp14:pctWidth>
+                    </wp14:sizeRelH>
+                    <wp14:sizeRelV relativeFrom="page">
+                      <wp14:pctHeight>9800</wp14:pctHeight>
+                    </wp14:sizeRelV>
+                  </wp:anchor>
+                </w:drawing>
+              </mc:Choice>
+              <mc:Fallback>
+                <w:pict>
+                  <v:rect w14:anchorId="30A9F798" id="Rectangle 132" o:spid="_x0000_s1027" style="position:absolute;margin-left:-4.4pt;margin-top:0;width:46.8pt;height:77.75pt;z-index:251659264;visibility:visible;mso-wrap-style:square;mso-width-percent:76;mso-height-percent:98;mso-top-percent:23;mso-wrap-distance-left:9pt;mso-wrap-distance-top:0;mso-wrap-distance-right:9pt;mso-wrap-distance-bottom:0;mso-position-horizontal:right;mso-position-horizontal-relative:margin;mso-position-vertical-relative:page;mso-width-percent:76;mso-height-percent:98;mso-top-percent:23;mso-width-relative:page;mso-height-relative:page;v-text-anchor:bottom" o:gfxdata="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" fillcolor="#4472c4 [3204]" stroked="f" strokeweight="1pt">
+                    <v:path arrowok="t"/>
+                    <o:lock v:ext="edit" aspectratio="t"/>
+                    <v:textbox inset="3.6pt,,3.6pt">
+                      <w:txbxContent>
+                        <w:sdt>
+                          <w:sdtPr>
+                            <w:rPr>
+                              <w:color w:val="FFFFFF" w:themeColor="background1"/>
+                              <w:sz w:val="24"/>
+                              <w:szCs w:val="24"/>
+                            </w:rPr>
+                            <w:alias w:val="Year"/>
+                            <w:tag w:val=""/>
+                            <w:id w:val="-785116381"/>
+                            <w:dataBinding w:prefixMappings="xmlns:ns0='http://schemas.microsoft.com/office/2006/coverPageProps' " w:xpath="/ns0:CoverPageProperties[1]/ns0:PublishDate[1]" w:storeItemID="{55AF091B-3C7A-41E3-B477-F2FDAA23CFDA}"/>
+                            <w:date w:fullDate="2018-01-01T00:00:00Z">
+                              <w:dateFormat w:val="yyyy"/>
+                              <w:lid w:val="en-US"/>
+                              <w:storeMappedDataAs w:val="dateTime"/>
+                              <w:calendar w:val="gregorian"/>
+                            </w:date>
+                          </w:sdtPr>
+                          <w:sdtContent>
+                            <w:p>
+                              <w:pPr>
+                                <w:pStyle w:val="NoSpacing"/>
+                                <w:jc w:val="right"/>
+                                <w:rPr>
+                                  <w:color w:val="FFFFFF" w:themeColor="background1"/>
+                                  <w:sz w:val="24"/>
+                                  <w:szCs w:val="24"/>
+                                </w:rPr>
+                              </w:pPr>
+                              <w:r>
+                                <w:rPr>
+                                  <w:color w:val="FFFFFF" w:themeColor="background1"/>
+                                  <w:sz w:val="24"/>
+                                  <w:szCs w:val="24"/>
+                                </w:rPr>
+                                <w:t>2018</w:t>
+                              </w:r>
+                            </w:p>
+                          </w:sdtContent>
+                        </w:sdt>
+                      </w:txbxContent>
+                    </v:textbox>
+                    <w10:wrap anchorx="margin" anchory="page"/>
+                  </v:rect>
+                </w:pict>
+              </mc:Fallback>
+            </mc:AlternateContent>
+          </w:r>
+          <w:r>
+            <w:rPr>
+              <w:sz w:val="48"/>
+              <w:u w:val="single"/>
+            </w:rPr>
+            <w:br w:type="page"/>
+          </w:r>
+        </w:p>
+        <w:bookmarkStart w:id="0" w:name="_GoBack" w:displacedByCustomXml="next"/>
+        <w:bookmarkEnd w:id="0" w:displacedByCustomXml="next"/>
+      </w:sdtContent>
+    </w:sdt>
     <w:p>
       <w:pPr>
         <w:jc w:val="both"/>
         <w:rPr>
-          <w:sz w:val="48"/>
-          <w:u w:val="single"/>
-        </w:rPr>
-      </w:pPr>
-    </w:p>
-    <w:p>
-      <w:pPr>
-        <w:jc w:val="both"/>
-        <w:rPr>
-          <w:sz w:val="22"/>
-        </w:rPr>
-      </w:pPr>
-      <w:r>
-        <w:rPr>
-          <w:sz w:val="22"/>
-        </w:rPr>
+          <w:sz w:val="22"/>
+        </w:rPr>
+      </w:pPr>
+      <w:r>
+        <w:rPr>
+          <w:sz w:val="22"/>
+        </w:rPr>
+        <w:lastRenderedPageBreak/>
         <w:t xml:space="preserve">The following, are the results obtained for the whole process including all the different cases being tested: </w:t>
       </w:r>
     </w:p>
@@ -76,7 +584,7 @@
                     <pic:cNvPicPr/>
                   </pic:nvPicPr>
                   <pic:blipFill>
-                    <a:blip r:embed="rId4"/>
+                    <a:blip r:embed="rId5"/>
                     <a:stretch>
                       <a:fillRect/>
                     </a:stretch>
@@ -587,7 +1095,6 @@
           <w:b/>
           <w:sz w:val="28"/>
         </w:rPr>
-        <w:lastRenderedPageBreak/>
         <w:t>Case 2</w:t>
       </w:r>
       <w:r>
@@ -1489,8 +1996,6 @@
         </w:rPr>
         <w:t xml:space="preserve">sum </w:t>
       </w:r>
-      <w:bookmarkStart w:id="0" w:name="_GoBack"/>
-      <w:bookmarkEnd w:id="0"/>
       <w:r>
         <w:rPr>
           <w:rFonts w:ascii="Calibri" w:hAnsi="Calibri" w:cs="Times New Roman"/>
@@ -1765,7 +2270,7 @@
                     <pic:cNvPicPr/>
                   </pic:nvPicPr>
                   <pic:blipFill>
-                    <a:blip r:embed="rId4"/>
+                    <a:blip r:embed="rId5"/>
                     <a:stretch>
                       <a:fillRect/>
                     </a:stretch>
@@ -2085,6 +2590,7 @@
       <w:pgSz w:w="11900" w:h="16840"/>
       <w:pgMar w:top="1440" w:right="1440" w:bottom="1440" w:left="1440" w:header="708" w:footer="708" w:gutter="0"/>
       <w:cols w:space="708"/>
+      <w:titlePg/>
       <w:docGrid w:linePitch="360"/>
     </w:sectPr>
   </w:body>
@@ -2554,6 +3060,32 @@
       <w:szCs w:val="14"/>
     </w:rPr>
   </w:style>
+  <w:style w:type="paragraph" w:styleId="NoSpacing">
+    <w:name w:val="No Spacing"/>
+    <w:link w:val="NoSpacingChar"/>
+    <w:uiPriority w:val="1"/>
+    <w:qFormat/>
+    <w:rsid w:val="004D266E"/>
+    <w:rPr>
+      <w:rFonts w:eastAsiaTheme="minorEastAsia"/>
+      <w:sz w:val="22"/>
+      <w:szCs w:val="22"/>
+      <w:lang w:eastAsia="zh-CN"/>
+    </w:rPr>
+  </w:style>
+  <w:style w:type="character" w:customStyle="1" w:styleId="NoSpacingChar">
+    <w:name w:val="No Spacing Char"/>
+    <w:basedOn w:val="DefaultParagraphFont"/>
+    <w:link w:val="NoSpacing"/>
+    <w:uiPriority w:val="1"/>
+    <w:rsid w:val="004D266E"/>
+    <w:rPr>
+      <w:rFonts w:eastAsiaTheme="minorEastAsia"/>
+      <w:sz w:val="22"/>
+      <w:szCs w:val="22"/>
+      <w:lang w:eastAsia="zh-CN"/>
+    </w:rPr>
+  </w:style>
 </w:styles>
 </file>
 
@@ -2816,4 +3348,23 @@
     </a:ext>
   </a:extLst>
 </a:theme>
+</file>
+
+<file path=customXml/item1.xml><?xml version="1.0" encoding="utf-8"?>
+<CoverPageProperties xmlns="http://schemas.microsoft.com/office/2006/coverPageProps">
+  <PublishDate>2018</PublishDate>
+  <Abstract/>
+  <CompanyAddress/>
+  <CompanyPhone/>
+  <CompanyFax/>
+  <CompanyEmail/>
+</CoverPageProperties>
+</file>
+
+<file path=customXml/itemProps1.xml><?xml version="1.0" encoding="utf-8"?>
+<ds:datastoreItem xmlns:ds="http://schemas.openxmlformats.org/officeDocument/2006/customXml" ds:itemID="{55AF091B-3C7A-41E3-B477-F2FDAA23CFDA}">
+  <ds:schemaRefs>
+    <ds:schemaRef ds:uri="http://schemas.microsoft.com/office/2006/coverPageProps"/>
+  </ds:schemaRefs>
+</ds:datastoreItem>
 </file>
</xml_diff>